<commit_message>
Define charts and pages
</commit_message>
<xml_diff>
--- a/General Data, Proposal.docx
+++ b/General Data, Proposal.docx
@@ -4,28 +4,13 @@
   <w:body>
     <w:p>
       <w:pPr>
-        <w:spacing w:after="0" w:line="240" w:lineRule="auto"/>
-        <w:rPr>
-          <w:rFonts w:cstheme="minorHAnsi"/>
-          <w:b/>
-          <w:bCs/>
-        </w:rPr>
-      </w:pPr>
-      <w:r>
-        <w:rPr>
-          <w:rFonts w:cstheme="minorHAnsi"/>
-          <w:b/>
-          <w:bCs/>
-        </w:rPr>
+        <w:pStyle w:val="Title"/>
+      </w:pPr>
+      <w:r>
         <w:t xml:space="preserve">Data Analytics Bootcamp – </w:t>
       </w:r>
       <w:r>
-        <w:rPr>
-          <w:rFonts w:cstheme="minorHAnsi"/>
-          <w:b/>
-          <w:bCs/>
-        </w:rPr>
-        <w:t>Group Project #3</w:t>
+        <w:t>Project #3</w:t>
       </w:r>
     </w:p>
     <w:p>
@@ -35,12 +20,12 @@
         </w:pBdr>
         <w:spacing w:after="0" w:line="240" w:lineRule="auto"/>
         <w:rPr>
-          <w:rFonts w:cstheme="minorHAnsi"/>
-        </w:rPr>
-      </w:pPr>
-      <w:r>
-        <w:rPr>
-          <w:rFonts w:cstheme="minorHAnsi"/>
+          <w:rFonts w:ascii="Arial" w:hAnsi="Arial" w:cs="Arial"/>
+        </w:rPr>
+      </w:pPr>
+      <w:r>
+        <w:rPr>
+          <w:rFonts w:ascii="Arial" w:hAnsi="Arial" w:cs="Arial"/>
           <w:b/>
           <w:bCs/>
         </w:rPr>
@@ -48,58 +33,28 @@
       </w:r>
       <w:r>
         <w:rPr>
-          <w:rFonts w:cstheme="minorHAnsi"/>
-        </w:rPr>
-        <w:t xml:space="preserve">  </w:t>
-      </w:r>
-      <w:proofErr w:type="spellStart"/>
-      <w:r>
-        <w:rPr>
-          <w:rFonts w:cstheme="minorHAnsi"/>
-        </w:rPr>
-        <w:t>Cris</w:t>
-      </w:r>
-      <w:proofErr w:type="spellEnd"/>
-      <w:r>
-        <w:rPr>
-          <w:rFonts w:cstheme="minorHAnsi"/>
-        </w:rPr>
-        <w:t xml:space="preserve"> (B__), Antonio </w:t>
-      </w:r>
-      <w:proofErr w:type="spellStart"/>
-      <w:r>
-        <w:rPr>
-          <w:rFonts w:cstheme="minorHAnsi"/>
-        </w:rPr>
-        <w:t>Aramoni</w:t>
-      </w:r>
-      <w:proofErr w:type="spellEnd"/>
-      <w:r>
-        <w:rPr>
-          <w:rFonts w:cstheme="minorHAnsi"/>
-        </w:rPr>
-        <w:t xml:space="preserve">, Daniel </w:t>
-      </w:r>
-      <w:proofErr w:type="spellStart"/>
-      <w:r>
-        <w:rPr>
-          <w:rFonts w:cstheme="minorHAnsi"/>
-        </w:rPr>
-        <w:t>Orta</w:t>
-      </w:r>
-      <w:proofErr w:type="spellEnd"/>
-      <w:r>
-        <w:rPr>
-          <w:rFonts w:cstheme="minorHAnsi"/>
-        </w:rPr>
-        <w:t>, Purvi Patel</w:t>
-      </w:r>
-    </w:p>
-    <w:p>
-      <w:pPr>
-        <w:spacing w:after="0" w:line="240" w:lineRule="auto"/>
-        <w:rPr>
-          <w:rFonts w:cstheme="minorHAnsi"/>
+          <w:rFonts w:ascii="Arial" w:hAnsi="Arial" w:cs="Arial"/>
+        </w:rPr>
+        <w:t xml:space="preserve"> Cris</w:t>
+      </w:r>
+      <w:r>
+        <w:rPr>
+          <w:rFonts w:ascii="Arial" w:hAnsi="Arial" w:cs="Arial"/>
+        </w:rPr>
+        <w:t>tina Bardan</w:t>
+      </w:r>
+      <w:r>
+        <w:rPr>
+          <w:rFonts w:ascii="Arial" w:hAnsi="Arial" w:cs="Arial"/>
+        </w:rPr>
+        <w:t>, Antonio Aramoni, Daniel Orta, Purvi Patel</w:t>
+      </w:r>
+    </w:p>
+    <w:p>
+      <w:pPr>
+        <w:spacing w:after="0" w:line="240" w:lineRule="auto"/>
+        <w:rPr>
+          <w:rFonts w:ascii="Arial" w:hAnsi="Arial" w:cs="Arial"/>
         </w:rPr>
       </w:pPr>
     </w:p>
@@ -108,21 +63,21 @@
         <w:spacing w:after="0" w:line="240" w:lineRule="auto"/>
         <w:ind w:left="720" w:hanging="360"/>
         <w:rPr>
-          <w:rFonts w:cstheme="minorHAnsi"/>
-        </w:rPr>
-      </w:pPr>
-    </w:p>
-    <w:p>
-      <w:pPr>
-        <w:spacing w:after="0" w:line="240" w:lineRule="auto"/>
-        <w:rPr>
-          <w:rFonts w:eastAsia="Times New Roman" w:cstheme="minorHAnsi"/>
-          <w:color w:val="1D1C1D"/>
-        </w:rPr>
-      </w:pPr>
-      <w:r>
-        <w:rPr>
-          <w:rFonts w:eastAsia="Times New Roman" w:cstheme="minorHAnsi"/>
+          <w:rFonts w:ascii="Arial" w:hAnsi="Arial" w:cs="Arial"/>
+        </w:rPr>
+      </w:pPr>
+    </w:p>
+    <w:p>
+      <w:pPr>
+        <w:spacing w:after="0" w:line="240" w:lineRule="auto"/>
+        <w:rPr>
+          <w:rFonts w:ascii="Arial" w:eastAsia="Times New Roman" w:hAnsi="Arial" w:cs="Arial"/>
+          <w:color w:val="1D1C1D"/>
+        </w:rPr>
+      </w:pPr>
+      <w:r>
+        <w:rPr>
+          <w:rFonts w:ascii="Arial" w:eastAsia="Times New Roman" w:hAnsi="Arial" w:cs="Arial"/>
           <w:b/>
           <w:bCs/>
           <w:color w:val="1D1C1D"/>
@@ -131,49 +86,49 @@
       </w:r>
       <w:r>
         <w:rPr>
-          <w:rFonts w:eastAsia="Times New Roman" w:cstheme="minorHAnsi"/>
+          <w:rFonts w:ascii="Arial" w:eastAsia="Times New Roman" w:hAnsi="Arial" w:cs="Arial"/>
           <w:color w:val="1D1C1D"/>
         </w:rPr>
         <w:t>:</w:t>
       </w:r>
       <w:r>
         <w:rPr>
-          <w:rFonts w:eastAsia="Times New Roman" w:cstheme="minorHAnsi"/>
+          <w:rFonts w:ascii="Arial" w:eastAsia="Times New Roman" w:hAnsi="Arial" w:cs="Arial"/>
           <w:color w:val="1D1C1D"/>
         </w:rPr>
         <w:t xml:space="preserve"> </w:t>
       </w:r>
       <w:r>
         <w:rPr>
-          <w:rFonts w:eastAsia="Times New Roman" w:cstheme="minorHAnsi"/>
+          <w:rFonts w:ascii="Arial" w:eastAsia="Times New Roman" w:hAnsi="Arial" w:cs="Arial"/>
           <w:color w:val="1D1C1D"/>
         </w:rPr>
         <w:t>Analysis of s</w:t>
       </w:r>
       <w:r>
         <w:rPr>
-          <w:rFonts w:eastAsia="Times New Roman" w:cstheme="minorHAnsi"/>
+          <w:rFonts w:ascii="Arial" w:eastAsia="Times New Roman" w:hAnsi="Arial" w:cs="Arial"/>
           <w:color w:val="1D1C1D"/>
         </w:rPr>
         <w:t>entencing</w:t>
       </w:r>
       <w:r>
         <w:rPr>
-          <w:rFonts w:eastAsia="Times New Roman" w:cstheme="minorHAnsi"/>
+          <w:rFonts w:ascii="Arial" w:eastAsia="Times New Roman" w:hAnsi="Arial" w:cs="Arial"/>
           <w:color w:val="1D1C1D"/>
         </w:rPr>
         <w:t xml:space="preserve"> </w:t>
       </w:r>
       <w:r>
         <w:rPr>
-          <w:rFonts w:eastAsia="Times New Roman" w:cstheme="minorHAnsi"/>
+          <w:rFonts w:ascii="Arial" w:eastAsia="Times New Roman" w:hAnsi="Arial" w:cs="Arial"/>
           <w:color w:val="1D1C1D"/>
         </w:rPr>
         <w:t xml:space="preserve">data from Cook County </w:t>
       </w:r>
       <w:r>
         <w:rPr>
-          <w:rFonts w:eastAsia="Times New Roman" w:cstheme="minorHAnsi"/>
+          <w:rFonts w:ascii="Arial" w:eastAsia="Times New Roman" w:hAnsi="Arial" w:cs="Arial"/>
           <w:color w:val="1D1C1D"/>
         </w:rPr>
         <w:t>State’s Attorney’s Office (CCSAO)</w:t>
@@ -183,13 +138,13 @@
       <w:pPr>
         <w:spacing w:after="0" w:line="240" w:lineRule="auto"/>
         <w:rPr>
-          <w:rFonts w:eastAsia="Times New Roman" w:cstheme="minorHAnsi"/>
-          <w:color w:val="1D1C1D"/>
-        </w:rPr>
-      </w:pPr>
-      <w:r>
-        <w:rPr>
-          <w:rFonts w:eastAsia="Times New Roman" w:cstheme="minorHAnsi"/>
+          <w:rFonts w:ascii="Arial" w:eastAsia="Times New Roman" w:hAnsi="Arial" w:cs="Arial"/>
+          <w:color w:val="1D1C1D"/>
+        </w:rPr>
+      </w:pPr>
+      <w:r>
+        <w:rPr>
+          <w:rFonts w:ascii="Arial" w:eastAsia="Times New Roman" w:hAnsi="Arial" w:cs="Arial"/>
           <w:b/>
           <w:bCs/>
           <w:color w:val="1D1C1D"/>
@@ -198,7 +153,7 @@
       </w:r>
       <w:r>
         <w:rPr>
-          <w:rFonts w:eastAsia="Times New Roman" w:cstheme="minorHAnsi"/>
+          <w:rFonts w:ascii="Arial" w:eastAsia="Times New Roman" w:hAnsi="Arial" w:cs="Arial"/>
           <w:b/>
           <w:bCs/>
           <w:color w:val="1D1C1D"/>
@@ -207,14 +162,14 @@
       </w:r>
       <w:r>
         <w:rPr>
-          <w:rFonts w:eastAsia="Times New Roman" w:cstheme="minorHAnsi"/>
+          <w:rFonts w:ascii="Arial" w:eastAsia="Times New Roman" w:hAnsi="Arial" w:cs="Arial"/>
           <w:color w:val="1D1C1D"/>
         </w:rPr>
         <w:t xml:space="preserve">: </w:t>
       </w:r>
       <w:r>
         <w:rPr>
-          <w:rFonts w:eastAsia="Times New Roman" w:cstheme="minorHAnsi"/>
+          <w:rFonts w:ascii="Arial" w:eastAsia="Times New Roman" w:hAnsi="Arial" w:cs="Arial"/>
           <w:color w:val="1D1C1D"/>
         </w:rPr>
         <w:t xml:space="preserve"> </w:t>
@@ -223,14 +178,14 @@
         <w:r>
           <w:rPr>
             <w:rStyle w:val="Hyperlink"/>
-            <w:rFonts w:eastAsia="Times New Roman" w:cstheme="minorHAnsi"/>
+            <w:rFonts w:ascii="Arial" w:eastAsia="Times New Roman" w:hAnsi="Arial" w:cs="Arial"/>
           </w:rPr>
           <w:t>https://datacatalog.cookcountyil.gov/Courts/Sentencing/tg8v-tm6u</w:t>
         </w:r>
       </w:hyperlink>
       <w:r>
         <w:rPr>
-          <w:rFonts w:eastAsia="Times New Roman" w:cstheme="minorHAnsi"/>
+          <w:rFonts w:ascii="Arial" w:eastAsia="Times New Roman" w:hAnsi="Arial" w:cs="Arial"/>
           <w:color w:val="1D1C1D"/>
         </w:rPr>
         <w:t xml:space="preserve"> </w:t>
@@ -238,232 +193,125 @@
     </w:p>
     <w:p>
       <w:pPr>
-        <w:spacing w:after="0" w:line="240" w:lineRule="auto"/>
-        <w:rPr>
-          <w:rFonts w:eastAsia="Times New Roman" w:cstheme="minorHAnsi"/>
-          <w:color w:val="1D1C1D"/>
-        </w:rPr>
-      </w:pPr>
-    </w:p>
-    <w:p>
-      <w:pPr>
-        <w:spacing w:after="0" w:line="240" w:lineRule="auto"/>
-        <w:rPr>
-          <w:rFonts w:eastAsia="Times New Roman" w:cstheme="minorHAnsi"/>
-          <w:b/>
-          <w:bCs/>
-          <w:color w:val="1D1C1D"/>
-        </w:rPr>
-      </w:pPr>
-      <w:r>
-        <w:rPr>
-          <w:rFonts w:eastAsia="Times New Roman" w:cstheme="minorHAnsi"/>
-          <w:b/>
-          <w:bCs/>
-          <w:color w:val="1D1C1D"/>
-        </w:rPr>
-        <w:t>PROPOSAL: Topic &amp; Rational</w:t>
-      </w:r>
-    </w:p>
-    <w:p>
-      <w:pPr>
-        <w:spacing w:after="0" w:line="240" w:lineRule="auto"/>
-        <w:rPr>
-          <w:rFonts w:cstheme="minorHAnsi"/>
+        <w:pStyle w:val="Heading1"/>
+        <w:rPr>
+          <w:rFonts w:eastAsia="Times New Roman"/>
+        </w:rPr>
+      </w:pPr>
+      <w:r>
+        <w:rPr>
+          <w:rFonts w:eastAsia="Times New Roman"/>
+        </w:rPr>
+        <w:t>P</w:t>
+      </w:r>
+      <w:r>
+        <w:rPr>
+          <w:rFonts w:eastAsia="Times New Roman"/>
+        </w:rPr>
+        <w:t>roposal: Topic &amp; Rational</w:t>
+      </w:r>
+    </w:p>
+    <w:p>
+      <w:pPr>
+        <w:spacing w:after="0" w:line="240" w:lineRule="auto"/>
+        <w:rPr>
+          <w:rFonts w:ascii="Arial" w:hAnsi="Arial" w:cs="Arial"/>
           <w:shd w:val="clear" w:color="auto" w:fill="FFFFFF"/>
         </w:rPr>
       </w:pPr>
       <w:r>
         <w:rPr>
-          <w:rFonts w:eastAsia="Times New Roman" w:cstheme="minorHAnsi"/>
+          <w:rFonts w:ascii="Arial" w:eastAsia="Times New Roman" w:hAnsi="Arial" w:cs="Arial"/>
           <w:color w:val="1D1C1D"/>
         </w:rPr>
         <w:t>In early 2018, the State’s Attorney</w:t>
       </w:r>
       <w:r>
         <w:rPr>
-          <w:rFonts w:eastAsia="Times New Roman" w:cstheme="minorHAnsi"/>
+          <w:rFonts w:ascii="Arial" w:eastAsia="Times New Roman" w:hAnsi="Arial" w:cs="Arial"/>
           <w:color w:val="1D1C1D"/>
         </w:rPr>
         <w:t xml:space="preserve"> (judicial prosecutor’s office) in Cook County, Illinois – where the city of Chicago is located – made public a series of unfiltered datasets on all felony criminal cases processed in Cook County, as part of an initiative to increase transparency </w:t>
       </w:r>
       <w:r>
         <w:rPr>
-          <w:rFonts w:eastAsia="Times New Roman" w:cstheme="minorHAnsi"/>
+          <w:rFonts w:ascii="Arial" w:eastAsia="Times New Roman" w:hAnsi="Arial" w:cs="Arial"/>
         </w:rPr>
         <w:t xml:space="preserve">in the criminal justice system. </w:t>
       </w:r>
       <w:r>
         <w:rPr>
-          <w:rFonts w:cstheme="minorHAnsi"/>
+          <w:rFonts w:ascii="Arial" w:hAnsi="Arial" w:cs="Arial"/>
           <w:shd w:val="clear" w:color="auto" w:fill="FFFFFF"/>
         </w:rPr>
-        <w:t>T</w:t>
-      </w:r>
-      <w:r>
-        <w:rPr>
-          <w:rFonts w:cstheme="minorHAnsi"/>
+        <w:t xml:space="preserve">The case-level datasets contain anonymized information about every felony case processed by the State’s Attorney’s Office (SAO) dating back to roughly 2010, and </w:t>
+      </w:r>
+      <w:r>
+        <w:rPr>
+          <w:rFonts w:ascii="Arial" w:hAnsi="Arial" w:cs="Arial"/>
           <w:shd w:val="clear" w:color="auto" w:fill="FFFFFF"/>
         </w:rPr>
-        <w:t>he case-level datasets contain anonymized information about every felony case processed by the S</w:t>
-      </w:r>
-      <w:r>
-        <w:rPr>
-          <w:rFonts w:cstheme="minorHAnsi"/>
+        <w:t xml:space="preserve">have been provided for free so that any person or group can analyze the data and share </w:t>
+      </w:r>
+      <w:r>
+        <w:rPr>
+          <w:rFonts w:ascii="Arial" w:hAnsi="Arial" w:cs="Arial"/>
           <w:shd w:val="clear" w:color="auto" w:fill="FFFFFF"/>
         </w:rPr>
-        <w:t xml:space="preserve">tate’s Attorney’s Office (SAO) </w:t>
-      </w:r>
-      <w:r>
-        <w:rPr>
-          <w:rFonts w:cstheme="minorHAnsi"/>
+        <w:t xml:space="preserve">the </w:t>
+      </w:r>
+      <w:r>
+        <w:rPr>
+          <w:rFonts w:ascii="Arial" w:hAnsi="Arial" w:cs="Arial"/>
           <w:shd w:val="clear" w:color="auto" w:fill="FFFFFF"/>
         </w:rPr>
-        <w:t>dating back to roughly 2010</w:t>
-      </w:r>
-      <w:r>
-        <w:rPr>
-          <w:rFonts w:cstheme="minorHAnsi"/>
+        <w:t xml:space="preserve">results publicly. </w:t>
+      </w:r>
+    </w:p>
+    <w:p>
+      <w:pPr>
+        <w:spacing w:after="0" w:line="240" w:lineRule="auto"/>
+        <w:rPr>
+          <w:rFonts w:ascii="Arial" w:hAnsi="Arial" w:cs="Arial"/>
           <w:shd w:val="clear" w:color="auto" w:fill="FFFFFF"/>
         </w:rPr>
-        <w:t xml:space="preserve">, and </w:t>
-      </w:r>
-      <w:r>
-        <w:rPr>
-          <w:rFonts w:cstheme="minorHAnsi"/>
+      </w:pPr>
+    </w:p>
+    <w:p>
+      <w:pPr>
+        <w:spacing w:after="0" w:line="240" w:lineRule="auto"/>
+        <w:rPr>
+          <w:rFonts w:ascii="Arial" w:hAnsi="Arial" w:cs="Arial"/>
           <w:shd w:val="clear" w:color="auto" w:fill="FFFFFF"/>
         </w:rPr>
-        <w:t>have been</w:t>
-      </w:r>
-      <w:r>
-        <w:rPr>
-          <w:rFonts w:cstheme="minorHAnsi"/>
+      </w:pPr>
+      <w:r>
+        <w:rPr>
+          <w:rFonts w:ascii="Arial" w:hAnsi="Arial" w:cs="Arial"/>
           <w:shd w:val="clear" w:color="auto" w:fill="FFFFFF"/>
         </w:rPr>
-        <w:t xml:space="preserve"> provided for </w:t>
-      </w:r>
-      <w:r>
-        <w:rPr>
-          <w:rFonts w:cstheme="minorHAnsi"/>
+        <w:t xml:space="preserve">There are 4 datasets, </w:t>
+      </w:r>
+      <w:r>
+        <w:rPr>
+          <w:rFonts w:ascii="Arial" w:hAnsi="Arial" w:cs="Arial"/>
           <w:shd w:val="clear" w:color="auto" w:fill="FFFFFF"/>
         </w:rPr>
-        <w:t xml:space="preserve">free so that </w:t>
-      </w:r>
-      <w:r>
-        <w:rPr>
-          <w:rFonts w:cstheme="minorHAnsi"/>
+        <w:t xml:space="preserve">representing the </w:t>
+      </w:r>
+      <w:r>
+        <w:rPr>
+          <w:rFonts w:ascii="Arial" w:hAnsi="Arial" w:cs="Arial"/>
           <w:shd w:val="clear" w:color="auto" w:fill="FFFFFF"/>
         </w:rPr>
-        <w:t xml:space="preserve">any person or group </w:t>
-      </w:r>
-      <w:r>
-        <w:rPr>
-          <w:rFonts w:cstheme="minorHAnsi"/>
+        <w:t xml:space="preserve">four </w:t>
+      </w:r>
+      <w:r>
+        <w:rPr>
+          <w:rFonts w:ascii="Arial" w:hAnsi="Arial" w:cs="Arial"/>
           <w:shd w:val="clear" w:color="auto" w:fill="FFFFFF"/>
         </w:rPr>
-        <w:t xml:space="preserve">can </w:t>
-      </w:r>
-      <w:r>
-        <w:rPr>
-          <w:rFonts w:cstheme="minorHAnsi"/>
-          <w:shd w:val="clear" w:color="auto" w:fill="FFFFFF"/>
-        </w:rPr>
-        <w:t xml:space="preserve">analyze the data and share </w:t>
-      </w:r>
-      <w:r>
-        <w:rPr>
-          <w:rFonts w:cstheme="minorHAnsi"/>
-          <w:shd w:val="clear" w:color="auto" w:fill="FFFFFF"/>
-        </w:rPr>
-        <w:t xml:space="preserve">the </w:t>
-      </w:r>
-      <w:r>
-        <w:rPr>
-          <w:rFonts w:cstheme="minorHAnsi"/>
-          <w:shd w:val="clear" w:color="auto" w:fill="FFFFFF"/>
-        </w:rPr>
-        <w:t xml:space="preserve">results </w:t>
-      </w:r>
-      <w:r>
-        <w:rPr>
-          <w:rFonts w:cstheme="minorHAnsi"/>
-          <w:shd w:val="clear" w:color="auto" w:fill="FFFFFF"/>
-        </w:rPr>
-        <w:t>publicly</w:t>
-      </w:r>
-      <w:r>
-        <w:rPr>
-          <w:rFonts w:cstheme="minorHAnsi"/>
-          <w:shd w:val="clear" w:color="auto" w:fill="FFFFFF"/>
-        </w:rPr>
-        <w:t>.</w:t>
-      </w:r>
-      <w:r>
-        <w:rPr>
-          <w:rFonts w:cstheme="minorHAnsi"/>
-          <w:shd w:val="clear" w:color="auto" w:fill="FFFFFF"/>
-        </w:rPr>
-        <w:t xml:space="preserve"> </w:t>
-      </w:r>
-    </w:p>
-    <w:p>
-      <w:pPr>
-        <w:spacing w:after="0" w:line="240" w:lineRule="auto"/>
-        <w:rPr>
-          <w:rFonts w:cstheme="minorHAnsi"/>
-          <w:shd w:val="clear" w:color="auto" w:fill="FFFFFF"/>
-        </w:rPr>
-      </w:pPr>
-    </w:p>
-    <w:p>
-      <w:pPr>
-        <w:spacing w:after="0" w:line="240" w:lineRule="auto"/>
-        <w:rPr>
-          <w:rFonts w:cstheme="minorHAnsi"/>
-          <w:shd w:val="clear" w:color="auto" w:fill="FFFFFF"/>
-        </w:rPr>
-      </w:pPr>
-      <w:r>
-        <w:rPr>
-          <w:rFonts w:cstheme="minorHAnsi"/>
-          <w:shd w:val="clear" w:color="auto" w:fill="FFFFFF"/>
-        </w:rPr>
-        <w:t xml:space="preserve">There are 4 datasets, </w:t>
-      </w:r>
-      <w:r>
-        <w:rPr>
-          <w:rFonts w:cstheme="minorHAnsi"/>
-          <w:shd w:val="clear" w:color="auto" w:fill="FFFFFF"/>
-        </w:rPr>
-        <w:t>representing the</w:t>
-      </w:r>
-      <w:r>
-        <w:rPr>
-          <w:rFonts w:cstheme="minorHAnsi"/>
-          <w:shd w:val="clear" w:color="auto" w:fill="FFFFFF"/>
-        </w:rPr>
-        <w:t xml:space="preserve"> </w:t>
-      </w:r>
-      <w:r>
-        <w:rPr>
-          <w:rFonts w:cstheme="minorHAnsi"/>
-          <w:shd w:val="clear" w:color="auto" w:fill="FFFFFF"/>
-        </w:rPr>
-        <w:t xml:space="preserve">four </w:t>
-      </w:r>
-      <w:r>
-        <w:rPr>
-          <w:rFonts w:cstheme="minorHAnsi"/>
-          <w:shd w:val="clear" w:color="auto" w:fill="FFFFFF"/>
-        </w:rPr>
-        <w:t>stages of interaction with the SAO</w:t>
-      </w:r>
-      <w:r>
-        <w:rPr>
-          <w:rFonts w:cstheme="minorHAnsi"/>
-          <w:shd w:val="clear" w:color="auto" w:fill="FFFFFF"/>
-        </w:rPr>
-        <w:t xml:space="preserve"> during the legal process: </w:t>
+        <w:t xml:space="preserve">stages of interaction with the SAO during the legal process: </w:t>
       </w:r>
     </w:p>
     <w:p>
@@ -475,13 +323,13 @@
         </w:numPr>
         <w:spacing w:after="0" w:line="240" w:lineRule="auto"/>
         <w:rPr>
-          <w:rFonts w:cstheme="minorHAnsi"/>
+          <w:rFonts w:ascii="Arial" w:hAnsi="Arial" w:cs="Arial"/>
           <w:shd w:val="clear" w:color="auto" w:fill="FFFFFF"/>
         </w:rPr>
       </w:pPr>
       <w:r>
         <w:rPr>
-          <w:rFonts w:cstheme="minorHAnsi"/>
+          <w:rFonts w:ascii="Arial" w:hAnsi="Arial" w:cs="Arial"/>
           <w:u w:val="single"/>
           <w:shd w:val="clear" w:color="auto" w:fill="FFFFFF"/>
         </w:rPr>
@@ -489,7 +337,7 @@
       </w:r>
       <w:r>
         <w:rPr>
-          <w:rFonts w:cstheme="minorHAnsi"/>
+          <w:rFonts w:ascii="Arial" w:hAnsi="Arial" w:cs="Arial"/>
           <w:u w:val="single"/>
           <w:shd w:val="clear" w:color="auto" w:fill="FFFFFF"/>
         </w:rPr>
@@ -497,21 +345,21 @@
       </w:r>
       <w:r>
         <w:rPr>
-          <w:rFonts w:cstheme="minorHAnsi"/>
+          <w:rFonts w:ascii="Arial" w:hAnsi="Arial" w:cs="Arial"/>
           <w:shd w:val="clear" w:color="auto" w:fill="FFFFFF"/>
         </w:rPr>
         <w:t>– initial investigations, potential case</w:t>
       </w:r>
       <w:r>
         <w:rPr>
-          <w:rFonts w:cstheme="minorHAnsi"/>
+          <w:rFonts w:ascii="Arial" w:hAnsi="Arial" w:cs="Arial"/>
           <w:shd w:val="clear" w:color="auto" w:fill="FFFFFF"/>
         </w:rPr>
         <w:t>s</w:t>
       </w:r>
       <w:r>
         <w:rPr>
-          <w:rFonts w:cstheme="minorHAnsi"/>
+          <w:rFonts w:ascii="Arial" w:hAnsi="Arial" w:cs="Arial"/>
           <w:shd w:val="clear" w:color="auto" w:fill="FFFFFF"/>
         </w:rPr>
         <w:t xml:space="preserve"> for prosecution</w:t>
@@ -526,13 +374,13 @@
         </w:numPr>
         <w:spacing w:after="0" w:line="240" w:lineRule="auto"/>
         <w:rPr>
-          <w:rFonts w:cstheme="minorHAnsi"/>
+          <w:rFonts w:ascii="Arial" w:hAnsi="Arial" w:cs="Arial"/>
           <w:shd w:val="clear" w:color="auto" w:fill="FFFFFF"/>
         </w:rPr>
       </w:pPr>
       <w:r>
         <w:rPr>
-          <w:rFonts w:cstheme="minorHAnsi"/>
+          <w:rFonts w:ascii="Arial" w:hAnsi="Arial" w:cs="Arial"/>
           <w:u w:val="single"/>
           <w:shd w:val="clear" w:color="auto" w:fill="FFFFFF"/>
         </w:rPr>
@@ -540,21 +388,21 @@
       </w:r>
       <w:r>
         <w:rPr>
-          <w:rFonts w:cstheme="minorHAnsi"/>
+          <w:rFonts w:ascii="Arial" w:hAnsi="Arial" w:cs="Arial"/>
           <w:shd w:val="clear" w:color="auto" w:fill="FFFFFF"/>
         </w:rPr>
         <w:t xml:space="preserve"> – start of the legal process for cases that </w:t>
       </w:r>
       <w:r>
         <w:rPr>
-          <w:rFonts w:cstheme="minorHAnsi"/>
+          <w:rFonts w:ascii="Arial" w:hAnsi="Arial" w:cs="Arial"/>
           <w:shd w:val="clear" w:color="auto" w:fill="FFFFFF"/>
         </w:rPr>
         <w:t>th</w:t>
       </w:r>
       <w:r>
         <w:rPr>
-          <w:rFonts w:cstheme="minorHAnsi"/>
+          <w:rFonts w:ascii="Arial" w:hAnsi="Arial" w:cs="Arial"/>
           <w:shd w:val="clear" w:color="auto" w:fill="FFFFFF"/>
         </w:rPr>
         <w:t>e SAO decides to prosecute</w:t>
@@ -569,13 +417,13 @@
         </w:numPr>
         <w:spacing w:after="0" w:line="240" w:lineRule="auto"/>
         <w:rPr>
-          <w:rFonts w:cstheme="minorHAnsi"/>
+          <w:rFonts w:ascii="Arial" w:hAnsi="Arial" w:cs="Arial"/>
           <w:shd w:val="clear" w:color="auto" w:fill="FFFFFF"/>
         </w:rPr>
       </w:pPr>
       <w:r>
         <w:rPr>
-          <w:rFonts w:cstheme="minorHAnsi"/>
+          <w:rFonts w:ascii="Arial" w:hAnsi="Arial" w:cs="Arial"/>
           <w:u w:val="single"/>
           <w:shd w:val="clear" w:color="auto" w:fill="FFFFFF"/>
         </w:rPr>
@@ -583,26 +431,10 @@
       </w:r>
       <w:r>
         <w:rPr>
-          <w:rFonts w:cstheme="minorHAnsi"/>
+          <w:rFonts w:ascii="Arial" w:hAnsi="Arial" w:cs="Arial"/>
           <w:shd w:val="clear" w:color="auto" w:fill="FFFFFF"/>
         </w:rPr>
-        <w:t xml:space="preserve"> – the results of the fact-finding process and </w:t>
-      </w:r>
-      <w:proofErr w:type="gramStart"/>
-      <w:r>
-        <w:rPr>
-          <w:rFonts w:cstheme="minorHAnsi"/>
-          <w:shd w:val="clear" w:color="auto" w:fill="FFFFFF"/>
-        </w:rPr>
-        <w:t>final outcome</w:t>
-      </w:r>
-      <w:proofErr w:type="gramEnd"/>
-      <w:r>
-        <w:rPr>
-          <w:rFonts w:cstheme="minorHAnsi"/>
-          <w:shd w:val="clear" w:color="auto" w:fill="FFFFFF"/>
-        </w:rPr>
-        <w:t xml:space="preserve"> of the case</w:t>
+        <w:t xml:space="preserve"> – the results of the fact-finding process and final outcome of the case</w:t>
       </w:r>
     </w:p>
     <w:p>
@@ -614,13 +446,13 @@
         </w:numPr>
         <w:spacing w:after="0" w:line="240" w:lineRule="auto"/>
         <w:rPr>
-          <w:rFonts w:cstheme="minorHAnsi"/>
+          <w:rFonts w:ascii="Arial" w:hAnsi="Arial" w:cs="Arial"/>
           <w:shd w:val="clear" w:color="auto" w:fill="FFFFFF"/>
         </w:rPr>
       </w:pPr>
       <w:r>
         <w:rPr>
-          <w:rFonts w:cstheme="minorHAnsi"/>
+          <w:rFonts w:ascii="Arial" w:hAnsi="Arial" w:cs="Arial"/>
           <w:u w:val="single"/>
           <w:shd w:val="clear" w:color="auto" w:fill="FFFFFF"/>
         </w:rPr>
@@ -628,66 +460,59 @@
       </w:r>
       <w:r>
         <w:rPr>
-          <w:rFonts w:cstheme="minorHAnsi"/>
+          <w:rFonts w:ascii="Arial" w:hAnsi="Arial" w:cs="Arial"/>
           <w:shd w:val="clear" w:color="auto" w:fill="FFFFFF"/>
         </w:rPr>
-        <w:t xml:space="preserve"> </w:t>
-      </w:r>
-      <w:r>
-        <w:rPr>
-          <w:rFonts w:cstheme="minorHAnsi"/>
-          <w:shd w:val="clear" w:color="auto" w:fill="FFFFFF"/>
-        </w:rPr>
-        <w:t>– penalties imposed on cases found “guilty”</w:t>
-      </w:r>
-    </w:p>
-    <w:p>
-      <w:pPr>
-        <w:spacing w:after="0" w:line="240" w:lineRule="auto"/>
-        <w:rPr>
-          <w:rFonts w:eastAsia="Times New Roman" w:cstheme="minorHAnsi"/>
-          <w:color w:val="1D1C1D"/>
-        </w:rPr>
-      </w:pPr>
-    </w:p>
-    <w:p>
-      <w:pPr>
-        <w:spacing w:after="0" w:line="240" w:lineRule="auto"/>
-        <w:rPr>
-          <w:rFonts w:cstheme="minorHAnsi"/>
-        </w:rPr>
-      </w:pPr>
-      <w:r>
-        <w:rPr>
-          <w:rFonts w:eastAsia="Times New Roman" w:cstheme="minorHAnsi"/>
+        <w:t xml:space="preserve"> – penalties imposed on cases found “guilty”</w:t>
+      </w:r>
+    </w:p>
+    <w:p>
+      <w:pPr>
+        <w:spacing w:after="0" w:line="240" w:lineRule="auto"/>
+        <w:rPr>
+          <w:rFonts w:ascii="Arial" w:eastAsia="Times New Roman" w:hAnsi="Arial" w:cs="Arial"/>
+          <w:color w:val="1D1C1D"/>
+        </w:rPr>
+      </w:pPr>
+    </w:p>
+    <w:p>
+      <w:pPr>
+        <w:spacing w:after="0" w:line="240" w:lineRule="auto"/>
+        <w:rPr>
+          <w:rFonts w:ascii="Arial" w:hAnsi="Arial" w:cs="Arial"/>
+        </w:rPr>
+      </w:pPr>
+      <w:r>
+        <w:rPr>
+          <w:rFonts w:ascii="Arial" w:eastAsia="Times New Roman" w:hAnsi="Arial" w:cs="Arial"/>
           <w:color w:val="1D1C1D"/>
         </w:rPr>
         <w:t>For this project</w:t>
       </w:r>
       <w:r>
         <w:rPr>
-          <w:rFonts w:eastAsia="Times New Roman" w:cstheme="minorHAnsi"/>
+          <w:rFonts w:ascii="Arial" w:eastAsia="Times New Roman" w:hAnsi="Arial" w:cs="Arial"/>
           <w:color w:val="1D1C1D"/>
         </w:rPr>
         <w:t xml:space="preserve">, the group proposes to focus on analysis of </w:t>
       </w:r>
       <w:r>
         <w:rPr>
-          <w:rFonts w:eastAsia="Times New Roman" w:cstheme="minorHAnsi"/>
+          <w:rFonts w:ascii="Arial" w:eastAsia="Times New Roman" w:hAnsi="Arial" w:cs="Arial"/>
           <w:color w:val="1D1C1D"/>
         </w:rPr>
         <w:t>ONE</w:t>
       </w:r>
       <w:r>
         <w:rPr>
-          <w:rFonts w:eastAsia="Times New Roman" w:cstheme="minorHAnsi"/>
+          <w:rFonts w:ascii="Arial" w:eastAsia="Times New Roman" w:hAnsi="Arial" w:cs="Arial"/>
           <w:color w:val="1D1C1D"/>
         </w:rPr>
         <w:t xml:space="preserve"> of the datasets (</w:t>
       </w:r>
       <w:r>
         <w:rPr>
-          <w:rFonts w:eastAsia="Times New Roman" w:cstheme="minorHAnsi"/>
+          <w:rFonts w:ascii="Arial" w:eastAsia="Times New Roman" w:hAnsi="Arial" w:cs="Arial"/>
           <w:b/>
           <w:bCs/>
           <w:i/>
@@ -698,35 +523,35 @@
       </w:r>
       <w:r>
         <w:rPr>
-          <w:rFonts w:eastAsia="Times New Roman" w:cstheme="minorHAnsi"/>
+          <w:rFonts w:ascii="Arial" w:eastAsia="Times New Roman" w:hAnsi="Arial" w:cs="Arial"/>
           <w:color w:val="1D1C1D"/>
         </w:rPr>
         <w:t xml:space="preserve">), with a focus on specific </w:t>
       </w:r>
       <w:r>
         <w:rPr>
-          <w:rFonts w:eastAsia="Times New Roman" w:cstheme="minorHAnsi"/>
+          <w:rFonts w:ascii="Arial" w:eastAsia="Times New Roman" w:hAnsi="Arial" w:cs="Arial"/>
           <w:color w:val="1D1C1D"/>
         </w:rPr>
         <w:t>topics</w:t>
       </w:r>
       <w:r>
         <w:rPr>
-          <w:rFonts w:eastAsia="Times New Roman" w:cstheme="minorHAnsi"/>
+          <w:rFonts w:ascii="Arial" w:eastAsia="Times New Roman" w:hAnsi="Arial" w:cs="Arial"/>
           <w:color w:val="1D1C1D"/>
         </w:rPr>
         <w:t xml:space="preserve"> related to </w:t>
       </w:r>
       <w:r>
         <w:rPr>
-          <w:rFonts w:eastAsia="Times New Roman" w:cstheme="minorHAnsi"/>
+          <w:rFonts w:ascii="Arial" w:eastAsia="Times New Roman" w:hAnsi="Arial" w:cs="Arial"/>
           <w:color w:val="1D1C1D"/>
         </w:rPr>
         <w:t xml:space="preserve">sentencing </w:t>
       </w:r>
       <w:r>
         <w:rPr>
-          <w:rFonts w:eastAsia="Times New Roman" w:cstheme="minorHAnsi"/>
+          <w:rFonts w:ascii="Arial" w:eastAsia="Times New Roman" w:hAnsi="Arial" w:cs="Arial"/>
           <w:color w:val="1D1C1D"/>
         </w:rPr>
         <w:t>outcomes, such as:</w:t>
@@ -741,12 +566,12 @@
         </w:numPr>
         <w:spacing w:after="0" w:line="240" w:lineRule="auto"/>
         <w:rPr>
-          <w:rFonts w:cstheme="minorHAnsi"/>
-        </w:rPr>
-      </w:pPr>
-      <w:r>
-        <w:rPr>
-          <w:rFonts w:cstheme="minorHAnsi"/>
+          <w:rFonts w:ascii="Arial" w:hAnsi="Arial" w:cs="Arial"/>
+        </w:rPr>
+      </w:pPr>
+      <w:r>
+        <w:rPr>
+          <w:rFonts w:ascii="Arial" w:hAnsi="Arial" w:cs="Arial"/>
         </w:rPr>
         <w:t>A demographic analysis of persons found “guilty” of a felony charge (i.e. age, race, gender)</w:t>
       </w:r>
@@ -760,18 +585,18 @@
         </w:numPr>
         <w:spacing w:after="0" w:line="240" w:lineRule="auto"/>
         <w:rPr>
-          <w:rFonts w:cstheme="minorHAnsi"/>
-        </w:rPr>
-      </w:pPr>
-      <w:r>
-        <w:rPr>
-          <w:rFonts w:cstheme="minorHAnsi"/>
+          <w:rFonts w:ascii="Arial" w:hAnsi="Arial" w:cs="Arial"/>
+        </w:rPr>
+      </w:pPr>
+      <w:r>
+        <w:rPr>
+          <w:rFonts w:ascii="Arial" w:hAnsi="Arial" w:cs="Arial"/>
         </w:rPr>
         <w:t>An analysis of the types of sentences imposed</w:t>
       </w:r>
       <w:r>
         <w:rPr>
-          <w:rFonts w:cstheme="minorHAnsi"/>
+          <w:rFonts w:ascii="Arial" w:hAnsi="Arial" w:cs="Arial"/>
         </w:rPr>
         <w:t>, possibly disaggregated by type of offense</w:t>
       </w:r>
@@ -785,12 +610,12 @@
         </w:numPr>
         <w:spacing w:after="0" w:line="240" w:lineRule="auto"/>
         <w:rPr>
-          <w:rFonts w:cstheme="minorHAnsi"/>
-        </w:rPr>
-      </w:pPr>
-      <w:r>
-        <w:rPr>
-          <w:rFonts w:cstheme="minorHAnsi"/>
+          <w:rFonts w:ascii="Arial" w:hAnsi="Arial" w:cs="Arial"/>
+        </w:rPr>
+      </w:pPr>
+      <w:r>
+        <w:rPr>
+          <w:rFonts w:ascii="Arial" w:hAnsi="Arial" w:cs="Arial"/>
         </w:rPr>
         <w:t>An evaluation of the total time needed in the judicial process to arrive at the final sentence</w:t>
       </w:r>
@@ -804,24 +629,24 @@
         </w:numPr>
         <w:spacing w:after="0" w:line="240" w:lineRule="auto"/>
         <w:rPr>
-          <w:rFonts w:cstheme="minorHAnsi"/>
-        </w:rPr>
-      </w:pPr>
-      <w:r>
-        <w:rPr>
-          <w:rFonts w:cstheme="minorHAnsi"/>
+          <w:rFonts w:ascii="Arial" w:hAnsi="Arial" w:cs="Arial"/>
+        </w:rPr>
+      </w:pPr>
+      <w:r>
+        <w:rPr>
+          <w:rFonts w:ascii="Arial" w:hAnsi="Arial" w:cs="Arial"/>
         </w:rPr>
         <w:t xml:space="preserve">An evaluation of the number of guilty findings and types of sentences grouped by the court </w:t>
       </w:r>
       <w:r>
         <w:rPr>
-          <w:rFonts w:cstheme="minorHAnsi"/>
+          <w:rFonts w:ascii="Arial" w:hAnsi="Arial" w:cs="Arial"/>
         </w:rPr>
         <w:t xml:space="preserve">or district </w:t>
       </w:r>
       <w:r>
         <w:rPr>
-          <w:rFonts w:cstheme="minorHAnsi"/>
+          <w:rFonts w:ascii="Arial" w:hAnsi="Arial" w:cs="Arial"/>
         </w:rPr>
         <w:t>where the case was processed</w:t>
       </w:r>
@@ -830,82 +655,68 @@
       <w:pPr>
         <w:spacing w:after="0" w:line="240" w:lineRule="auto"/>
         <w:rPr>
-          <w:rFonts w:cstheme="minorHAnsi"/>
-        </w:rPr>
-      </w:pPr>
-    </w:p>
-    <w:p>
-      <w:pPr>
-        <w:spacing w:after="0" w:line="240" w:lineRule="auto"/>
-        <w:rPr>
-          <w:rFonts w:cstheme="minorHAnsi"/>
-        </w:rPr>
-      </w:pPr>
-      <w:r>
-        <w:rPr>
-          <w:rFonts w:cstheme="minorHAnsi"/>
+          <w:rFonts w:ascii="Arial" w:hAnsi="Arial" w:cs="Arial"/>
+        </w:rPr>
+      </w:pPr>
+    </w:p>
+    <w:p>
+      <w:pPr>
+        <w:spacing w:after="0" w:line="240" w:lineRule="auto"/>
+        <w:rPr>
+          <w:rFonts w:ascii="Arial" w:hAnsi="Arial" w:cs="Arial"/>
+        </w:rPr>
+      </w:pPr>
+      <w:r>
+        <w:rPr>
+          <w:rFonts w:ascii="Arial" w:hAnsi="Arial" w:cs="Arial"/>
         </w:rPr>
         <w:t>The project will take advantage of an already</w:t>
       </w:r>
       <w:r>
         <w:rPr>
-          <w:rFonts w:cstheme="minorHAnsi"/>
+          <w:rFonts w:ascii="Arial" w:hAnsi="Arial" w:cs="Arial"/>
         </w:rPr>
         <w:t>-</w:t>
       </w:r>
       <w:r>
         <w:rPr>
-          <w:rFonts w:cstheme="minorHAnsi"/>
-        </w:rPr>
-        <w:t xml:space="preserve">organized data set, publicly available for free in both downloadable format (csv) and through an API </w:t>
-      </w:r>
-      <w:proofErr w:type="spellStart"/>
-      <w:r>
-        <w:rPr>
-          <w:rFonts w:cstheme="minorHAnsi"/>
-        </w:rPr>
-        <w:t>url</w:t>
-      </w:r>
-      <w:proofErr w:type="spellEnd"/>
-      <w:r>
-        <w:rPr>
-          <w:rFonts w:cstheme="minorHAnsi"/>
-        </w:rPr>
-        <w:t xml:space="preserve">.  Since there is a strong interest by the SAO in Cook County to encourage the public to analyze the data, </w:t>
-      </w:r>
-      <w:r>
-        <w:rPr>
-          <w:rFonts w:cstheme="minorHAnsi"/>
+          <w:rFonts w:ascii="Arial" w:hAnsi="Arial" w:cs="Arial"/>
+        </w:rPr>
+        <w:t xml:space="preserve">organized data set, publicly available for free in both downloadable format (csv) and through an API url.  Since there is a strong interest by the SAO in Cook County to encourage the public to analyze the data, </w:t>
+      </w:r>
+      <w:r>
+        <w:rPr>
+          <w:rFonts w:ascii="Arial" w:hAnsi="Arial" w:cs="Arial"/>
         </w:rPr>
         <w:t xml:space="preserve">and </w:t>
       </w:r>
       <w:r>
         <w:rPr>
-          <w:rFonts w:cstheme="minorHAnsi"/>
+          <w:rFonts w:ascii="Arial" w:hAnsi="Arial" w:cs="Arial"/>
         </w:rPr>
         <w:t xml:space="preserve">since the SAO does not have the resources to do this analysis directly, this project would also </w:t>
       </w:r>
       <w:r>
         <w:rPr>
-          <w:rFonts w:cstheme="minorHAnsi"/>
+          <w:rFonts w:ascii="Arial" w:hAnsi="Arial" w:cs="Arial"/>
         </w:rPr>
         <w:t>present an</w:t>
       </w:r>
       <w:r>
         <w:rPr>
-          <w:rFonts w:cstheme="minorHAnsi"/>
+          <w:rFonts w:ascii="Arial" w:hAnsi="Arial" w:cs="Arial"/>
         </w:rPr>
         <w:t xml:space="preserve"> opportunity to provide a public service </w:t>
       </w:r>
       <w:r>
         <w:rPr>
-          <w:rFonts w:cstheme="minorHAnsi"/>
+          <w:rFonts w:ascii="Arial" w:hAnsi="Arial" w:cs="Arial"/>
         </w:rPr>
         <w:t>by sharing</w:t>
       </w:r>
       <w:r>
         <w:rPr>
-          <w:rFonts w:cstheme="minorHAnsi"/>
+          <w:rFonts w:ascii="Arial" w:hAnsi="Arial" w:cs="Arial"/>
         </w:rPr>
         <w:t xml:space="preserve"> the final product.  </w:t>
       </w:r>
@@ -914,51 +725,42 @@
       <w:pPr>
         <w:spacing w:after="0" w:line="240" w:lineRule="auto"/>
         <w:rPr>
-          <w:rFonts w:eastAsia="Times New Roman" w:cstheme="minorHAnsi"/>
-          <w:color w:val="1D1C1D"/>
-        </w:rPr>
-      </w:pPr>
-    </w:p>
-    <w:p>
-      <w:pPr>
-        <w:spacing w:after="0" w:line="240" w:lineRule="auto"/>
-        <w:rPr>
-          <w:rFonts w:eastAsia="Times New Roman" w:cstheme="minorHAnsi"/>
-          <w:color w:val="1D1C1D"/>
-        </w:rPr>
-      </w:pPr>
-    </w:p>
-    <w:p>
-      <w:pPr>
-        <w:spacing w:after="0" w:line="240" w:lineRule="auto"/>
-        <w:rPr>
-          <w:rFonts w:eastAsia="Times New Roman" w:cstheme="minorHAnsi"/>
-          <w:b/>
-          <w:bCs/>
-          <w:color w:val="1D1C1D"/>
-        </w:rPr>
-      </w:pPr>
-      <w:r>
-        <w:rPr>
-          <w:rFonts w:eastAsia="Times New Roman" w:cstheme="minorHAnsi"/>
-          <w:b/>
-          <w:bCs/>
-          <w:color w:val="1D1C1D"/>
-        </w:rPr>
-        <w:t xml:space="preserve">PROPOSAL: </w:t>
-      </w:r>
-      <w:r>
-        <w:rPr>
-          <w:rFonts w:eastAsia="Times New Roman" w:cstheme="minorHAnsi"/>
-          <w:b/>
-          <w:bCs/>
-          <w:color w:val="1D1C1D"/>
-        </w:rPr>
-        <w:t>Process</w:t>
-      </w:r>
-      <w:r>
-        <w:rPr>
-          <w:rFonts w:eastAsia="Times New Roman" w:cstheme="minorHAnsi"/>
+          <w:rFonts w:ascii="Arial" w:eastAsia="Times New Roman" w:hAnsi="Arial" w:cs="Arial"/>
+          <w:color w:val="1D1C1D"/>
+        </w:rPr>
+      </w:pPr>
+    </w:p>
+    <w:p>
+      <w:pPr>
+        <w:spacing w:after="0" w:line="240" w:lineRule="auto"/>
+        <w:rPr>
+          <w:rFonts w:ascii="Arial" w:eastAsia="Times New Roman" w:hAnsi="Arial" w:cs="Arial"/>
+          <w:color w:val="1D1C1D"/>
+        </w:rPr>
+      </w:pPr>
+    </w:p>
+    <w:p>
+      <w:pPr>
+        <w:spacing w:after="0" w:line="240" w:lineRule="auto"/>
+        <w:rPr>
+          <w:rFonts w:ascii="Arial" w:eastAsia="Times New Roman" w:hAnsi="Arial" w:cs="Arial"/>
+          <w:b/>
+          <w:bCs/>
+          <w:color w:val="1D1C1D"/>
+        </w:rPr>
+      </w:pPr>
+      <w:r>
+        <w:rPr>
+          <w:rFonts w:ascii="Arial" w:eastAsia="Times New Roman" w:hAnsi="Arial" w:cs="Arial"/>
+          <w:b/>
+          <w:bCs/>
+          <w:color w:val="1D1C1D"/>
+        </w:rPr>
+        <w:t>PROPOSAL: Process</w:t>
+      </w:r>
+      <w:r>
+        <w:rPr>
+          <w:rFonts w:ascii="Arial" w:eastAsia="Times New Roman" w:hAnsi="Arial" w:cs="Arial"/>
           <w:b/>
           <w:bCs/>
           <w:color w:val="1D1C1D"/>
@@ -967,7 +769,7 @@
       </w:r>
       <w:r>
         <w:rPr>
-          <w:rFonts w:eastAsia="Times New Roman" w:cstheme="minorHAnsi"/>
+          <w:rFonts w:ascii="Arial" w:eastAsia="Times New Roman" w:hAnsi="Arial" w:cs="Arial"/>
           <w:b/>
           <w:bCs/>
           <w:color w:val="FF0000"/>
@@ -984,16 +786,21 @@
         </w:numPr>
         <w:spacing w:after="0" w:line="240" w:lineRule="auto"/>
         <w:rPr>
-          <w:rFonts w:eastAsia="Times New Roman" w:cstheme="minorHAnsi"/>
-          <w:color w:val="1D1C1D"/>
-        </w:rPr>
-      </w:pPr>
-      <w:r>
-        <w:rPr>
-          <w:rFonts w:eastAsia="Times New Roman" w:cstheme="minorHAnsi"/>
-          <w:color w:val="1D1C1D"/>
-        </w:rPr>
-        <w:t xml:space="preserve">The initial analysis and data transformation will be done with Python coding in Pandas, with the original data loaded into Pandas via the API for the Sentencing dataset. </w:t>
+          <w:rFonts w:ascii="Arial" w:eastAsia="Times New Roman" w:hAnsi="Arial" w:cs="Arial"/>
+        </w:rPr>
+      </w:pPr>
+      <w:r>
+        <w:rPr>
+          <w:rFonts w:ascii="Arial" w:eastAsia="Times New Roman" w:hAnsi="Arial" w:cs="Arial"/>
+          <w:color w:val="1D1C1D"/>
+        </w:rPr>
+        <w:t xml:space="preserve">The initial analysis and data transformation will be done with Python coding in Pandas, </w:t>
+      </w:r>
+      <w:r>
+        <w:rPr>
+          <w:rFonts w:ascii="Arial" w:eastAsia="Times New Roman" w:hAnsi="Arial" w:cs="Arial"/>
+        </w:rPr>
+        <w:t xml:space="preserve">with the original data loaded into Pandas via the API for the Sentencing dataset. </w:t>
       </w:r>
     </w:p>
     <w:p>
@@ -1005,44 +812,24 @@
         </w:numPr>
         <w:spacing w:after="0" w:line="240" w:lineRule="auto"/>
         <w:rPr>
-          <w:rFonts w:eastAsia="Times New Roman" w:cstheme="minorHAnsi"/>
-          <w:color w:val="FF0000"/>
-        </w:rPr>
-      </w:pPr>
-      <w:r>
-        <w:rPr>
-          <w:rFonts w:eastAsia="Times New Roman" w:cstheme="minorHAnsi"/>
-          <w:color w:val="FF0000"/>
-        </w:rPr>
-        <w:t xml:space="preserve">Once data analysis has been completed, the final </w:t>
-      </w:r>
-      <w:proofErr w:type="spellStart"/>
-      <w:r>
-        <w:rPr>
-          <w:rFonts w:eastAsia="Times New Roman" w:cstheme="minorHAnsi"/>
-          <w:color w:val="FF0000"/>
-        </w:rPr>
-        <w:t>dataframe</w:t>
-      </w:r>
-      <w:proofErr w:type="spellEnd"/>
-      <w:r>
-        <w:rPr>
-          <w:rFonts w:eastAsia="Times New Roman" w:cstheme="minorHAnsi"/>
-          <w:color w:val="FF0000"/>
-        </w:rPr>
-        <w:t xml:space="preserve"> will be loaded into an SQL </w:t>
-      </w:r>
-      <w:r>
-        <w:rPr>
-          <w:rFonts w:eastAsia="Times New Roman" w:cstheme="minorHAnsi"/>
-          <w:color w:val="FF0000"/>
+          <w:rFonts w:ascii="Arial" w:eastAsia="Times New Roman" w:hAnsi="Arial" w:cs="Arial"/>
+        </w:rPr>
+      </w:pPr>
+      <w:r>
+        <w:rPr>
+          <w:rFonts w:ascii="Arial" w:eastAsia="Times New Roman" w:hAnsi="Arial" w:cs="Arial"/>
+        </w:rPr>
+        <w:t xml:space="preserve">Once data analysis has been completed, the final dataframe will be loaded into an SQL </w:t>
+      </w:r>
+      <w:r>
+        <w:rPr>
+          <w:rFonts w:ascii="Arial" w:eastAsia="Times New Roman" w:hAnsi="Arial" w:cs="Arial"/>
         </w:rPr>
         <w:t>database</w:t>
       </w:r>
       <w:r>
         <w:rPr>
-          <w:rFonts w:eastAsia="Times New Roman" w:cstheme="minorHAnsi"/>
-          <w:color w:val="FF0000"/>
+          <w:rFonts w:ascii="Arial" w:eastAsia="Times New Roman" w:hAnsi="Arial" w:cs="Arial"/>
         </w:rPr>
         <w:t>.</w:t>
       </w:r>
@@ -1056,58 +843,56 @@
         </w:numPr>
         <w:spacing w:after="0" w:line="240" w:lineRule="auto"/>
         <w:rPr>
-          <w:rFonts w:eastAsia="Times New Roman" w:cstheme="minorHAnsi"/>
-          <w:color w:val="FF0000"/>
-        </w:rPr>
-      </w:pPr>
-      <w:r>
-        <w:rPr>
-          <w:rFonts w:eastAsia="Times New Roman" w:cstheme="minorHAnsi"/>
-          <w:color w:val="FF0000"/>
+          <w:rFonts w:ascii="Arial" w:eastAsia="Times New Roman" w:hAnsi="Arial" w:cs="Arial"/>
+        </w:rPr>
+      </w:pPr>
+      <w:r>
+        <w:rPr>
+          <w:rFonts w:ascii="Arial" w:eastAsia="Times New Roman" w:hAnsi="Arial" w:cs="Arial"/>
         </w:rPr>
         <w:t xml:space="preserve">The </w:t>
       </w:r>
       <w:r>
         <w:rPr>
-          <w:rFonts w:eastAsia="Times New Roman" w:cstheme="minorHAnsi"/>
-          <w:color w:val="FF0000"/>
+          <w:rFonts w:ascii="Arial" w:eastAsia="Times New Roman" w:hAnsi="Arial" w:cs="Arial"/>
         </w:rPr>
         <w:t>cleaned</w:t>
       </w:r>
       <w:r>
         <w:rPr>
-          <w:rFonts w:eastAsia="Times New Roman" w:cstheme="minorHAnsi"/>
-          <w:color w:val="FF0000"/>
+          <w:rFonts w:ascii="Arial" w:eastAsia="Times New Roman" w:hAnsi="Arial" w:cs="Arial"/>
         </w:rPr>
         <w:t xml:space="preserve"> data will be made available </w:t>
       </w:r>
       <w:r>
         <w:rPr>
-          <w:rFonts w:eastAsia="Times New Roman" w:cstheme="minorHAnsi"/>
-          <w:color w:val="FF0000"/>
+          <w:rFonts w:ascii="Arial" w:eastAsia="Times New Roman" w:hAnsi="Arial" w:cs="Arial"/>
         </w:rPr>
         <w:t>from the SQL database,</w:t>
       </w:r>
       <w:r>
         <w:rPr>
-          <w:rFonts w:eastAsia="Times New Roman" w:cstheme="minorHAnsi"/>
-          <w:color w:val="FF0000"/>
+          <w:rFonts w:ascii="Arial" w:eastAsia="Times New Roman" w:hAnsi="Arial" w:cs="Arial"/>
         </w:rPr>
         <w:t xml:space="preserve"> access</w:t>
       </w:r>
       <w:r>
         <w:rPr>
-          <w:rFonts w:eastAsia="Times New Roman" w:cstheme="minorHAnsi"/>
-          <w:color w:val="FF0000"/>
+          <w:rFonts w:ascii="Arial" w:eastAsia="Times New Roman" w:hAnsi="Arial" w:cs="Arial"/>
         </w:rPr>
         <w:t>ed</w:t>
       </w:r>
       <w:r>
         <w:rPr>
-          <w:rFonts w:eastAsia="Times New Roman" w:cstheme="minorHAnsi"/>
-          <w:color w:val="FF0000"/>
+          <w:rFonts w:ascii="Arial" w:eastAsia="Times New Roman" w:hAnsi="Arial" w:cs="Arial"/>
         </w:rPr>
         <w:t xml:space="preserve"> through Flask</w:t>
+      </w:r>
+      <w:r>
+        <w:rPr>
+          <w:rFonts w:ascii="Arial" w:eastAsia="Times New Roman" w:hAnsi="Arial" w:cs="Arial"/>
+        </w:rPr>
+        <w:t xml:space="preserve"> (RestAPI)</w:t>
       </w:r>
     </w:p>
     <w:p>
@@ -1119,24 +904,27 @@
         </w:numPr>
         <w:spacing w:after="0" w:line="240" w:lineRule="auto"/>
         <w:rPr>
-          <w:rFonts w:eastAsia="Times New Roman" w:cstheme="minorHAnsi"/>
-          <w:b/>
-          <w:bCs/>
-          <w:i/>
-          <w:iCs/>
-          <w:color w:val="FF0000"/>
-        </w:rPr>
-      </w:pPr>
-      <w:r>
-        <w:rPr>
-          <w:rFonts w:eastAsia="Times New Roman" w:cstheme="minorHAnsi"/>
-          <w:b/>
-          <w:bCs/>
-          <w:i/>
-          <w:iCs/>
-          <w:color w:val="FF0000"/>
-        </w:rPr>
-        <w:t>(Are we running queries in SQL???  Or is all of that going to be done in Pandas???)</w:t>
+          <w:rFonts w:ascii="Arial" w:eastAsia="Times New Roman" w:hAnsi="Arial" w:cs="Arial"/>
+          <w:b/>
+          <w:bCs/>
+        </w:rPr>
+      </w:pPr>
+      <w:r>
+        <w:rPr>
+          <w:rFonts w:ascii="Arial" w:eastAsia="Times New Roman" w:hAnsi="Arial" w:cs="Arial"/>
+          <w:b/>
+          <w:bCs/>
+        </w:rPr>
+        <w:lastRenderedPageBreak/>
+        <w:t>R</w:t>
+      </w:r>
+      <w:r>
+        <w:rPr>
+          <w:rFonts w:ascii="Arial" w:eastAsia="Times New Roman" w:hAnsi="Arial" w:cs="Arial"/>
+          <w:b/>
+          <w:bCs/>
+        </w:rPr>
+        <w:t>unning queries in SQL???  Or is all of that going to be done in Pandas?</w:t>
       </w:r>
     </w:p>
     <w:p>
@@ -1148,50 +936,57 @@
         </w:numPr>
         <w:spacing w:after="0" w:line="240" w:lineRule="auto"/>
         <w:rPr>
-          <w:rFonts w:eastAsia="Times New Roman" w:cstheme="minorHAnsi"/>
-          <w:color w:val="1D1C1D"/>
-        </w:rPr>
-      </w:pPr>
-      <w:proofErr w:type="spellStart"/>
-      <w:r>
-        <w:rPr>
-          <w:rFonts w:eastAsia="Times New Roman" w:cstheme="minorHAnsi"/>
-          <w:color w:val="FF0000"/>
-        </w:rPr>
-        <w:t>Javascript</w:t>
-      </w:r>
-      <w:proofErr w:type="spellEnd"/>
-      <w:r>
-        <w:rPr>
-          <w:rFonts w:eastAsia="Times New Roman" w:cstheme="minorHAnsi"/>
-          <w:color w:val="FF0000"/>
-        </w:rPr>
-        <w:t xml:space="preserve"> code, and use of the ____ libraries, will be used to generate data visualizations</w:t>
-      </w:r>
-      <w:r>
-        <w:rPr>
-          <w:rFonts w:eastAsia="Times New Roman" w:cstheme="minorHAnsi"/>
-          <w:color w:val="1D1C1D"/>
-        </w:rPr>
-        <w:t>, with the final dashboard published publicly via GitHub.</w:t>
-      </w:r>
-    </w:p>
-    <w:p>
-      <w:pPr>
-        <w:spacing w:after="0" w:line="240" w:lineRule="auto"/>
-        <w:rPr>
-          <w:rFonts w:eastAsia="Times New Roman" w:cstheme="minorHAnsi"/>
-          <w:b/>
-          <w:bCs/>
-          <w:color w:val="1D1C1D"/>
-        </w:rPr>
-      </w:pPr>
-    </w:p>
-    <w:p>
-      <w:pPr>
-        <w:spacing w:after="0" w:line="240" w:lineRule="auto"/>
-        <w:rPr>
-          <w:rFonts w:eastAsia="Times New Roman" w:cstheme="minorHAnsi"/>
+          <w:rFonts w:ascii="Arial" w:eastAsia="Times New Roman" w:hAnsi="Arial" w:cs="Arial"/>
+          <w:b/>
+          <w:bCs/>
+          <w:i/>
+          <w:iCs/>
+        </w:rPr>
+      </w:pPr>
+    </w:p>
+    <w:p>
+      <w:pPr>
+        <w:pStyle w:val="ListParagraph"/>
+        <w:numPr>
+          <w:ilvl w:val="0"/>
+          <w:numId w:val="9"/>
+        </w:numPr>
+        <w:spacing w:after="0" w:line="240" w:lineRule="auto"/>
+        <w:rPr>
+          <w:rFonts w:ascii="Arial" w:eastAsia="Times New Roman" w:hAnsi="Arial" w:cs="Arial"/>
+          <w:color w:val="1D1C1D"/>
+        </w:rPr>
+      </w:pPr>
+      <w:r>
+        <w:rPr>
+          <w:rFonts w:ascii="Arial" w:eastAsia="Times New Roman" w:hAnsi="Arial" w:cs="Arial"/>
+        </w:rPr>
+        <w:t xml:space="preserve">Javascript code, and use of the ____ libraries, will be used to generate data visualizations, </w:t>
+      </w:r>
+      <w:r>
+        <w:rPr>
+          <w:rFonts w:ascii="Arial" w:eastAsia="Times New Roman" w:hAnsi="Arial" w:cs="Arial"/>
+          <w:color w:val="1D1C1D"/>
+        </w:rPr>
+        <w:t>with the final dashboard published publicly via GitHub.</w:t>
+      </w:r>
+    </w:p>
+    <w:p>
+      <w:pPr>
+        <w:spacing w:after="0" w:line="240" w:lineRule="auto"/>
+        <w:rPr>
+          <w:rFonts w:ascii="Arial" w:eastAsia="Times New Roman" w:hAnsi="Arial" w:cs="Arial"/>
+          <w:b/>
+          <w:bCs/>
+          <w:color w:val="1D1C1D"/>
+        </w:rPr>
+      </w:pPr>
+    </w:p>
+    <w:p>
+      <w:pPr>
+        <w:spacing w:after="0" w:line="240" w:lineRule="auto"/>
+        <w:rPr>
+          <w:rFonts w:ascii="Arial" w:eastAsia="Times New Roman" w:hAnsi="Arial" w:cs="Arial"/>
           <w:b/>
           <w:bCs/>
           <w:color w:val="1D1C1D"/>
@@ -1202,15 +997,15 @@
       <w:pPr>
         <w:ind w:firstLine="360"/>
         <w:rPr>
-          <w:rFonts w:eastAsia="Times New Roman" w:cstheme="minorHAnsi"/>
-          <w:b/>
-          <w:bCs/>
-          <w:color w:val="1D1C1D"/>
-        </w:rPr>
-      </w:pPr>
-      <w:r>
-        <w:rPr>
-          <w:rFonts w:eastAsia="Times New Roman" w:cstheme="minorHAnsi"/>
+          <w:rFonts w:ascii="Arial" w:eastAsia="Times New Roman" w:hAnsi="Arial" w:cs="Arial"/>
+          <w:b/>
+          <w:bCs/>
+          <w:color w:val="1D1C1D"/>
+        </w:rPr>
+      </w:pPr>
+      <w:r>
+        <w:rPr>
+          <w:rFonts w:ascii="Arial" w:eastAsia="Times New Roman" w:hAnsi="Arial" w:cs="Arial"/>
           <w:b/>
           <w:bCs/>
           <w:color w:val="1D1C1D"/>
@@ -1219,7 +1014,7 @@
       </w:r>
       <w:r>
         <w:rPr>
-          <w:rFonts w:eastAsia="Times New Roman" w:cstheme="minorHAnsi"/>
+          <w:rFonts w:ascii="Arial" w:eastAsia="Times New Roman" w:hAnsi="Arial" w:cs="Arial"/>
           <w:color w:val="1D1C1D"/>
         </w:rPr>
         <w:t xml:space="preserve"> </w:t>
@@ -1228,21 +1023,21 @@
         <w:r>
           <w:rPr>
             <w:rStyle w:val="Hyperlink"/>
-            <w:rFonts w:eastAsia="Times New Roman" w:cstheme="minorHAnsi"/>
+            <w:rFonts w:ascii="Arial" w:eastAsia="Times New Roman" w:hAnsi="Arial" w:cs="Arial"/>
           </w:rPr>
           <w:t>https://github.com/cckuqui/CCSAO-Sentencing</w:t>
         </w:r>
       </w:hyperlink>
       <w:r>
         <w:rPr>
-          <w:rFonts w:eastAsia="Times New Roman" w:cstheme="minorHAnsi"/>
+          <w:rFonts w:ascii="Arial" w:eastAsia="Times New Roman" w:hAnsi="Arial" w:cs="Arial"/>
           <w:color w:val="1D1C1D"/>
         </w:rPr>
         <w:t xml:space="preserve"> </w:t>
       </w:r>
       <w:r>
         <w:rPr>
-          <w:rFonts w:eastAsia="Times New Roman" w:cstheme="minorHAnsi"/>
+          <w:rFonts w:ascii="Arial" w:eastAsia="Times New Roman" w:hAnsi="Arial" w:cs="Arial"/>
           <w:b/>
           <w:bCs/>
           <w:color w:val="1D1C1D"/>
@@ -1252,30 +1047,36 @@
     </w:p>
     <w:p>
       <w:pPr>
-        <w:spacing w:after="0" w:line="240" w:lineRule="auto"/>
-        <w:rPr>
-          <w:rFonts w:eastAsia="Times New Roman" w:cstheme="minorHAnsi"/>
-          <w:b/>
-          <w:bCs/>
-          <w:color w:val="1D1C1D"/>
-        </w:rPr>
-      </w:pPr>
-      <w:r>
-        <w:rPr>
-          <w:rFonts w:eastAsia="Times New Roman" w:cstheme="minorHAnsi"/>
-          <w:b/>
-          <w:bCs/>
-          <w:color w:val="1D1C1D"/>
+        <w:pStyle w:val="Heading1"/>
+        <w:rPr>
+          <w:rFonts w:eastAsia="Times New Roman"/>
+          <w:b/>
+          <w:bCs/>
+        </w:rPr>
+      </w:pPr>
+      <w:r>
+        <w:rPr>
+          <w:rFonts w:eastAsia="Times New Roman"/>
+          <w:b/>
+          <w:bCs/>
         </w:rPr>
         <w:lastRenderedPageBreak/>
-        <w:t>INSPIRATION FOR PROJECT DESIGN</w:t>
-      </w:r>
-    </w:p>
-    <w:p>
-      <w:pPr>
-        <w:spacing w:after="0" w:line="240" w:lineRule="auto"/>
-        <w:rPr>
-          <w:rFonts w:eastAsia="Times New Roman" w:cstheme="minorHAnsi"/>
+        <w:t>I</w:t>
+      </w:r>
+      <w:r>
+        <w:rPr>
+          <w:rFonts w:eastAsia="Times New Roman"/>
+          <w:b/>
+          <w:bCs/>
+        </w:rPr>
+        <w:t>nspiration for Project Design</w:t>
+      </w:r>
+    </w:p>
+    <w:p>
+      <w:pPr>
+        <w:spacing w:after="0" w:line="240" w:lineRule="auto"/>
+        <w:rPr>
+          <w:rFonts w:ascii="Arial" w:eastAsia="Times New Roman" w:hAnsi="Arial" w:cs="Arial"/>
           <w:b/>
           <w:bCs/>
           <w:color w:val="1D1C1D"/>
@@ -1288,13 +1089,13 @@
       <w:pPr>
         <w:spacing w:after="0" w:line="240" w:lineRule="auto"/>
         <w:rPr>
-          <w:rFonts w:eastAsia="Times New Roman" w:cstheme="minorHAnsi"/>
-          <w:color w:val="1D1C1D"/>
-        </w:rPr>
-      </w:pPr>
-      <w:r>
-        <w:rPr>
-          <w:rFonts w:eastAsia="Times New Roman" w:cstheme="minorHAnsi"/>
+          <w:rFonts w:ascii="Arial" w:eastAsia="Times New Roman" w:hAnsi="Arial" w:cs="Arial"/>
+          <w:color w:val="1D1C1D"/>
+        </w:rPr>
+      </w:pPr>
+      <w:r>
+        <w:rPr>
+          <w:rFonts w:ascii="Arial" w:eastAsia="Times New Roman" w:hAnsi="Arial" w:cs="Arial"/>
           <w:b/>
           <w:bCs/>
           <w:color w:val="1D1C1D"/>
@@ -1303,7 +1104,7 @@
       </w:r>
       <w:r>
         <w:rPr>
-          <w:rFonts w:eastAsia="Times New Roman" w:cstheme="minorHAnsi"/>
+          <w:rFonts w:ascii="Arial" w:eastAsia="Times New Roman" w:hAnsi="Arial" w:cs="Arial"/>
           <w:b/>
           <w:bCs/>
           <w:color w:val="1D1C1D"/>
@@ -1312,7 +1113,7 @@
       </w:r>
       <w:r>
         <w:rPr>
-          <w:rFonts w:eastAsia="Times New Roman" w:cstheme="minorHAnsi"/>
+          <w:rFonts w:ascii="Arial" w:eastAsia="Times New Roman" w:hAnsi="Arial" w:cs="Arial"/>
           <w:b/>
           <w:bCs/>
           <w:color w:val="1D1C1D"/>
@@ -1321,7 +1122,7 @@
       </w:r>
       <w:r>
         <w:rPr>
-          <w:rFonts w:eastAsia="Times New Roman" w:cstheme="minorHAnsi"/>
+          <w:rFonts w:ascii="Arial" w:eastAsia="Times New Roman" w:hAnsi="Arial" w:cs="Arial"/>
           <w:color w:val="1D1C1D"/>
         </w:rPr>
         <w:t xml:space="preserve"> </w:t>
@@ -1331,7 +1132,7 @@
       <w:pPr>
         <w:spacing w:after="0" w:line="240" w:lineRule="auto"/>
         <w:rPr>
-          <w:rFonts w:eastAsia="Times New Roman" w:cstheme="minorHAnsi"/>
+          <w:rFonts w:ascii="Arial" w:eastAsia="Times New Roman" w:hAnsi="Arial" w:cs="Arial"/>
           <w:color w:val="1D1C1D"/>
         </w:rPr>
       </w:pPr>
@@ -1339,14 +1140,14 @@
         <w:r>
           <w:rPr>
             <w:rStyle w:val="Hyperlink"/>
-            <w:rFonts w:eastAsia="Times New Roman" w:cstheme="minorHAnsi"/>
+            <w:rFonts w:ascii="Arial" w:eastAsia="Times New Roman" w:hAnsi="Arial" w:cs="Arial"/>
           </w:rPr>
           <w:t>https://demos.creative-tim.com/material-dashboard-dark/examples/dashboard.html</w:t>
         </w:r>
       </w:hyperlink>
       <w:r>
         <w:rPr>
-          <w:rFonts w:eastAsia="Times New Roman" w:cstheme="minorHAnsi"/>
+          <w:rFonts w:ascii="Arial" w:eastAsia="Times New Roman" w:hAnsi="Arial" w:cs="Arial"/>
           <w:color w:val="1D1C1D"/>
         </w:rPr>
         <w:t xml:space="preserve"> </w:t>
@@ -1356,22 +1157,22 @@
       <w:pPr>
         <w:spacing w:after="0" w:line="240" w:lineRule="auto"/>
         <w:rPr>
-          <w:rFonts w:eastAsia="Times New Roman" w:cstheme="minorHAnsi"/>
-          <w:color w:val="1D1C1D"/>
-        </w:rPr>
-      </w:pPr>
-    </w:p>
-    <w:p>
-      <w:pPr>
-        <w:spacing w:after="0" w:line="240" w:lineRule="auto"/>
-        <w:rPr>
-          <w:rFonts w:eastAsia="Times New Roman" w:cstheme="minorHAnsi"/>
-          <w:color w:val="1D1C1D"/>
-        </w:rPr>
-      </w:pPr>
-      <w:r>
-        <w:rPr>
-          <w:rFonts w:eastAsia="Times New Roman" w:cstheme="minorHAnsi"/>
+          <w:rFonts w:ascii="Arial" w:eastAsia="Times New Roman" w:hAnsi="Arial" w:cs="Arial"/>
+          <w:color w:val="1D1C1D"/>
+        </w:rPr>
+      </w:pPr>
+    </w:p>
+    <w:p>
+      <w:pPr>
+        <w:spacing w:after="0" w:line="240" w:lineRule="auto"/>
+        <w:rPr>
+          <w:rFonts w:ascii="Arial" w:eastAsia="Times New Roman" w:hAnsi="Arial" w:cs="Arial"/>
+          <w:color w:val="1D1C1D"/>
+        </w:rPr>
+      </w:pPr>
+      <w:r>
+        <w:rPr>
+          <w:rFonts w:ascii="Arial" w:eastAsia="Times New Roman" w:hAnsi="Arial" w:cs="Arial"/>
           <w:b/>
           <w:bCs/>
           <w:color w:val="1D1C1D"/>
@@ -1380,7 +1181,7 @@
       </w:r>
       <w:r>
         <w:rPr>
-          <w:rFonts w:eastAsia="Times New Roman" w:cstheme="minorHAnsi"/>
+          <w:rFonts w:ascii="Arial" w:eastAsia="Times New Roman" w:hAnsi="Arial" w:cs="Arial"/>
           <w:b/>
           <w:bCs/>
           <w:color w:val="1D1C1D"/>
@@ -1389,7 +1190,7 @@
       </w:r>
       <w:r>
         <w:rPr>
-          <w:rFonts w:eastAsia="Times New Roman" w:cstheme="minorHAnsi"/>
+          <w:rFonts w:ascii="Arial" w:eastAsia="Times New Roman" w:hAnsi="Arial" w:cs="Arial"/>
           <w:color w:val="1D1C1D"/>
         </w:rPr>
         <w:t xml:space="preserve"> </w:t>
@@ -1399,45 +1200,29 @@
       <w:pPr>
         <w:spacing w:after="0" w:line="240" w:lineRule="auto"/>
         <w:rPr>
-          <w:rFonts w:eastAsia="Times New Roman" w:cstheme="minorHAnsi"/>
-          <w:color w:val="1D1C1D"/>
-        </w:rPr>
-      </w:pPr>
-      <w:r>
-        <w:rPr>
-          <w:rFonts w:eastAsia="Times New Roman" w:cstheme="minorHAnsi"/>
-          <w:color w:val="1D1C1D"/>
-        </w:rPr>
-        <w:t xml:space="preserve">generated by other organizations, with topics </w:t>
-      </w:r>
-      <w:proofErr w:type="gramStart"/>
-      <w:r>
-        <w:rPr>
-          <w:rFonts w:eastAsia="Times New Roman" w:cstheme="minorHAnsi"/>
-          <w:color w:val="1D1C1D"/>
-        </w:rPr>
-        <w:t>similar to</w:t>
-      </w:r>
-      <w:proofErr w:type="gramEnd"/>
-      <w:r>
-        <w:rPr>
-          <w:rFonts w:eastAsia="Times New Roman" w:cstheme="minorHAnsi"/>
-          <w:color w:val="1D1C1D"/>
-        </w:rPr>
-        <w:t xml:space="preserve"> the subject matter of our proposed project </w:t>
-      </w:r>
-    </w:p>
-    <w:p>
-      <w:pPr>
-        <w:spacing w:after="0" w:line="240" w:lineRule="auto"/>
-        <w:rPr>
-          <w:rFonts w:eastAsia="Times New Roman" w:cstheme="minorHAnsi"/>
-          <w:color w:val="1D1C1D"/>
-        </w:rPr>
-      </w:pPr>
-      <w:r>
-        <w:rPr>
-          <w:rFonts w:eastAsia="Times New Roman" w:cstheme="minorHAnsi"/>
+          <w:rFonts w:ascii="Arial" w:eastAsia="Times New Roman" w:hAnsi="Arial" w:cs="Arial"/>
+          <w:color w:val="1D1C1D"/>
+        </w:rPr>
+      </w:pPr>
+      <w:r>
+        <w:rPr>
+          <w:rFonts w:ascii="Arial" w:eastAsia="Times New Roman" w:hAnsi="Arial" w:cs="Arial"/>
+          <w:color w:val="1D1C1D"/>
+        </w:rPr>
+        <w:t xml:space="preserve">generated by other organizations, with topics similar to the subject matter of our proposed project </w:t>
+      </w:r>
+    </w:p>
+    <w:p>
+      <w:pPr>
+        <w:spacing w:after="0" w:line="240" w:lineRule="auto"/>
+        <w:rPr>
+          <w:rFonts w:ascii="Arial" w:eastAsia="Times New Roman" w:hAnsi="Arial" w:cs="Arial"/>
+          <w:color w:val="1D1C1D"/>
+        </w:rPr>
+      </w:pPr>
+      <w:r>
+        <w:rPr>
+          <w:rFonts w:ascii="Arial" w:eastAsia="Times New Roman" w:hAnsi="Arial" w:cs="Arial"/>
           <w:color w:val="1D1C1D"/>
         </w:rPr>
         <w:t xml:space="preserve"> </w:t>
@@ -1446,14 +1231,15 @@
     <w:p>
       <w:pPr>
         <w:spacing w:after="0" w:line="240" w:lineRule="auto"/>
-        <w:rPr>
-          <w:rFonts w:cstheme="minorHAnsi"/>
+        <w:jc w:val="center"/>
+        <w:rPr>
+          <w:rFonts w:ascii="Arial" w:hAnsi="Arial" w:cs="Arial"/>
           <w:noProof/>
         </w:rPr>
       </w:pPr>
       <w:r>
         <w:rPr>
-          <w:rFonts w:cstheme="minorHAnsi"/>
+          <w:rFonts w:ascii="Arial" w:hAnsi="Arial" w:cs="Arial"/>
           <w:noProof/>
         </w:rPr>
         <w:drawing>
@@ -1509,14 +1295,14 @@
       </w:r>
       <w:r>
         <w:rPr>
-          <w:rFonts w:cstheme="minorHAnsi"/>
+          <w:rFonts w:ascii="Arial" w:hAnsi="Arial" w:cs="Arial"/>
           <w:noProof/>
         </w:rPr>
-        <w:t xml:space="preserve">            </w:t>
-      </w:r>
-      <w:r>
-        <w:rPr>
-          <w:rFonts w:cstheme="minorHAnsi"/>
+        <w:tab/>
+      </w:r>
+      <w:r>
+        <w:rPr>
+          <w:rFonts w:ascii="Arial" w:hAnsi="Arial" w:cs="Arial"/>
           <w:noProof/>
         </w:rPr>
         <w:drawing>
@@ -1573,22 +1359,23 @@
       <w:pPr>
         <w:spacing w:after="0" w:line="240" w:lineRule="auto"/>
         <w:rPr>
-          <w:rFonts w:eastAsia="Times New Roman" w:cstheme="minorHAnsi"/>
-          <w:color w:val="1D1C1D"/>
-        </w:rPr>
-      </w:pPr>
-    </w:p>
-    <w:p>
-      <w:pPr>
-        <w:spacing w:after="0" w:line="240" w:lineRule="auto"/>
-        <w:rPr>
-          <w:rFonts w:eastAsia="Times New Roman" w:cstheme="minorHAnsi"/>
-          <w:color w:val="1D1C1D"/>
-        </w:rPr>
-      </w:pPr>
-      <w:r>
-        <w:rPr>
-          <w:rFonts w:cstheme="minorHAnsi"/>
+          <w:rFonts w:ascii="Arial" w:eastAsia="Times New Roman" w:hAnsi="Arial" w:cs="Arial"/>
+          <w:color w:val="1D1C1D"/>
+        </w:rPr>
+      </w:pPr>
+    </w:p>
+    <w:p>
+      <w:pPr>
+        <w:spacing w:after="0" w:line="240" w:lineRule="auto"/>
+        <w:jc w:val="center"/>
+        <w:rPr>
+          <w:rFonts w:ascii="Arial" w:eastAsia="Times New Roman" w:hAnsi="Arial" w:cs="Arial"/>
+          <w:color w:val="1D1C1D"/>
+        </w:rPr>
+      </w:pPr>
+      <w:r>
+        <w:rPr>
+          <w:rFonts w:ascii="Arial" w:hAnsi="Arial" w:cs="Arial"/>
           <w:noProof/>
         </w:rPr>
         <w:drawing>
@@ -1642,14 +1429,14 @@
       </w:r>
       <w:r>
         <w:rPr>
-          <w:rFonts w:cstheme="minorHAnsi"/>
+          <w:rFonts w:ascii="Arial" w:hAnsi="Arial" w:cs="Arial"/>
           <w:noProof/>
         </w:rPr>
-        <w:t xml:space="preserve">        </w:t>
-      </w:r>
-      <w:r>
-        <w:rPr>
-          <w:rFonts w:cstheme="minorHAnsi"/>
+        <w:tab/>
+      </w:r>
+      <w:r>
+        <w:rPr>
+          <w:rFonts w:ascii="Arial" w:hAnsi="Arial" w:cs="Arial"/>
           <w:noProof/>
         </w:rPr>
         <w:drawing>
@@ -1706,33 +1493,33 @@
       <w:pPr>
         <w:spacing w:after="0" w:line="240" w:lineRule="auto"/>
         <w:rPr>
-          <w:rFonts w:eastAsia="Times New Roman" w:cstheme="minorHAnsi"/>
-          <w:color w:val="1D1C1D"/>
-        </w:rPr>
-      </w:pPr>
-    </w:p>
-    <w:p>
-      <w:pPr>
-        <w:spacing w:after="0" w:line="240" w:lineRule="auto"/>
-        <w:rPr>
-          <w:rFonts w:eastAsia="Times New Roman" w:cstheme="minorHAnsi"/>
-          <w:color w:val="1D1C1D"/>
-        </w:rPr>
-      </w:pPr>
-    </w:p>
-    <w:p>
-      <w:pPr>
-        <w:spacing w:after="0" w:line="240" w:lineRule="auto"/>
-        <w:rPr>
-          <w:rFonts w:eastAsia="Times New Roman" w:cstheme="minorHAnsi"/>
-          <w:b/>
-          <w:bCs/>
-          <w:color w:val="1D1C1D"/>
-        </w:rPr>
-      </w:pPr>
-      <w:r>
-        <w:rPr>
-          <w:rFonts w:eastAsia="Times New Roman" w:cstheme="minorHAnsi"/>
+          <w:rFonts w:ascii="Arial" w:eastAsia="Times New Roman" w:hAnsi="Arial" w:cs="Arial"/>
+          <w:color w:val="1D1C1D"/>
+        </w:rPr>
+      </w:pPr>
+    </w:p>
+    <w:p>
+      <w:pPr>
+        <w:spacing w:after="0" w:line="240" w:lineRule="auto"/>
+        <w:rPr>
+          <w:rFonts w:ascii="Arial" w:eastAsia="Times New Roman" w:hAnsi="Arial" w:cs="Arial"/>
+          <w:color w:val="1D1C1D"/>
+        </w:rPr>
+      </w:pPr>
+    </w:p>
+    <w:p>
+      <w:pPr>
+        <w:spacing w:after="0" w:line="240" w:lineRule="auto"/>
+        <w:rPr>
+          <w:rFonts w:ascii="Arial" w:eastAsia="Times New Roman" w:hAnsi="Arial" w:cs="Arial"/>
+          <w:b/>
+          <w:bCs/>
+          <w:color w:val="1D1C1D"/>
+        </w:rPr>
+      </w:pPr>
+      <w:r>
+        <w:rPr>
+          <w:rFonts w:ascii="Arial" w:eastAsia="Times New Roman" w:hAnsi="Arial" w:cs="Arial"/>
           <w:b/>
           <w:bCs/>
           <w:color w:val="1D1C1D"/>
@@ -1744,15 +1531,15 @@
       <w:pPr>
         <w:spacing w:after="0" w:line="240" w:lineRule="auto"/>
         <w:rPr>
-          <w:rFonts w:eastAsia="Times New Roman" w:cstheme="minorHAnsi"/>
-          <w:b/>
-          <w:bCs/>
-          <w:color w:val="1D1C1D"/>
-        </w:rPr>
-      </w:pPr>
-      <w:r>
-        <w:rPr>
-          <w:rFonts w:eastAsia="Times New Roman" w:cstheme="minorHAnsi"/>
+          <w:rFonts w:ascii="Arial" w:eastAsia="Times New Roman" w:hAnsi="Arial" w:cs="Arial"/>
+          <w:b/>
+          <w:bCs/>
+          <w:color w:val="1D1C1D"/>
+        </w:rPr>
+      </w:pPr>
+      <w:r>
+        <w:rPr>
+          <w:rFonts w:ascii="Arial" w:eastAsia="Times New Roman" w:hAnsi="Arial" w:cs="Arial"/>
           <w:b/>
           <w:bCs/>
           <w:color w:val="1D1C1D"/>
@@ -1761,7 +1548,7 @@
       </w:r>
       <w:r>
         <w:rPr>
-          <w:rFonts w:eastAsia="Times New Roman" w:cstheme="minorHAnsi"/>
+          <w:rFonts w:ascii="Arial" w:eastAsia="Times New Roman" w:hAnsi="Arial" w:cs="Arial"/>
           <w:b/>
           <w:bCs/>
           <w:color w:val="1D1C1D"/>
@@ -1770,7 +1557,7 @@
       </w:r>
       <w:r>
         <w:rPr>
-          <w:rFonts w:eastAsia="Times New Roman" w:cstheme="minorHAnsi"/>
+          <w:rFonts w:ascii="Arial" w:eastAsia="Times New Roman" w:hAnsi="Arial" w:cs="Arial"/>
           <w:b/>
           <w:bCs/>
           <w:color w:val="1D1C1D"/>
@@ -1779,7 +1566,7 @@
       </w:r>
       <w:r>
         <w:rPr>
-          <w:rFonts w:eastAsia="Times New Roman" w:cstheme="minorHAnsi"/>
+          <w:rFonts w:ascii="Arial" w:eastAsia="Times New Roman" w:hAnsi="Arial" w:cs="Arial"/>
           <w:b/>
           <w:bCs/>
           <w:color w:val="1D1C1D"/>
@@ -1788,7 +1575,7 @@
       </w:r>
       <w:r>
         <w:rPr>
-          <w:rFonts w:eastAsia="Times New Roman" w:cstheme="minorHAnsi"/>
+          <w:rFonts w:ascii="Arial" w:eastAsia="Times New Roman" w:hAnsi="Arial" w:cs="Arial"/>
           <w:b/>
           <w:bCs/>
           <w:color w:val="1D1C1D"/>
@@ -1802,16 +1589,17 @@
         <w:ind w:left="360"/>
         <w:jc w:val="center"/>
         <w:rPr>
-          <w:rFonts w:eastAsia="Times New Roman" w:cstheme="minorHAnsi"/>
-          <w:color w:val="1D1C1D"/>
-        </w:rPr>
-      </w:pPr>
-      <w:r>
-        <w:rPr>
-          <w:rFonts w:eastAsia="Times New Roman" w:cstheme="minorHAnsi"/>
+          <w:rFonts w:ascii="Arial" w:eastAsia="Times New Roman" w:hAnsi="Arial" w:cs="Arial"/>
+          <w:color w:val="1D1C1D"/>
+        </w:rPr>
+      </w:pPr>
+      <w:r>
+        <w:rPr>
+          <w:rFonts w:ascii="Arial" w:eastAsia="Times New Roman" w:hAnsi="Arial" w:cs="Arial"/>
           <w:noProof/>
           <w:color w:val="1D1C1D"/>
         </w:rPr>
+        <w:lastRenderedPageBreak/>
         <w:drawing>
           <wp:inline distT="0" distB="0" distL="0" distR="0" wp14:anchorId="364966DD" wp14:editId="339635BA">
             <wp:extent cx="4841563" cy="2436495"/>
@@ -1863,34 +1651,24 @@
       <w:pPr>
         <w:spacing w:after="0" w:line="240" w:lineRule="auto"/>
         <w:rPr>
-          <w:rFonts w:eastAsia="Times New Roman" w:cstheme="minorHAnsi"/>
-          <w:b/>
-          <w:bCs/>
-          <w:color w:val="1D1C1D"/>
-        </w:rPr>
-      </w:pPr>
-      <w:r>
-        <w:rPr>
-          <w:rFonts w:eastAsia="Times New Roman" w:cstheme="minorHAnsi"/>
-          <w:b/>
-          <w:bCs/>
-          <w:color w:val="1D1C1D"/>
-        </w:rPr>
-        <w:lastRenderedPageBreak/>
-        <w:t>“S</w:t>
-      </w:r>
-      <w:r>
-        <w:rPr>
-          <w:rFonts w:eastAsia="Times New Roman" w:cstheme="minorHAnsi"/>
-          <w:b/>
-          <w:bCs/>
-          <w:color w:val="1D1C1D"/>
-        </w:rPr>
-        <w:t>ketch</w:t>
-      </w:r>
-      <w:r>
-        <w:rPr>
-          <w:rFonts w:eastAsia="Times New Roman" w:cstheme="minorHAnsi"/>
+          <w:rFonts w:ascii="Arial" w:eastAsia="Times New Roman" w:hAnsi="Arial" w:cs="Arial"/>
+          <w:b/>
+          <w:bCs/>
+          <w:color w:val="1D1C1D"/>
+        </w:rPr>
+      </w:pPr>
+      <w:r>
+        <w:rPr>
+          <w:rFonts w:ascii="Arial" w:eastAsia="Times New Roman" w:hAnsi="Arial" w:cs="Arial"/>
+          <w:b/>
+          <w:bCs/>
+          <w:color w:val="1D1C1D"/>
+        </w:rPr>
+        <w:t>“Sketch</w:t>
+      </w:r>
+      <w:r>
+        <w:rPr>
+          <w:rFonts w:ascii="Arial" w:eastAsia="Times New Roman" w:hAnsi="Arial" w:cs="Arial"/>
           <w:b/>
           <w:bCs/>
           <w:color w:val="1D1C1D"/>
@@ -1899,42 +1677,34 @@
       </w:r>
       <w:r>
         <w:rPr>
-          <w:rFonts w:eastAsia="Times New Roman" w:cstheme="minorHAnsi"/>
-          <w:b/>
-          <w:bCs/>
-          <w:color w:val="1D1C1D"/>
-        </w:rPr>
-        <w:t xml:space="preserve"> of </w:t>
-      </w:r>
-      <w:r>
-        <w:rPr>
-          <w:rFonts w:eastAsia="Times New Roman" w:cstheme="minorHAnsi"/>
-          <w:b/>
-          <w:bCs/>
-          <w:color w:val="1D1C1D"/>
-        </w:rPr>
-        <w:t>final product pages:</w:t>
-      </w:r>
-    </w:p>
-    <w:p>
-      <w:pPr>
-        <w:spacing w:after="0" w:line="240" w:lineRule="auto"/>
-        <w:rPr>
-          <w:rFonts w:eastAsia="Times New Roman" w:cstheme="minorHAnsi"/>
+          <w:rFonts w:ascii="Arial" w:eastAsia="Times New Roman" w:hAnsi="Arial" w:cs="Arial"/>
+          <w:b/>
+          <w:bCs/>
+          <w:color w:val="1D1C1D"/>
+        </w:rPr>
+        <w:t xml:space="preserve"> of final product pages:</w:t>
+      </w:r>
+    </w:p>
+    <w:p>
+      <w:pPr>
+        <w:spacing w:after="0" w:line="240" w:lineRule="auto"/>
+        <w:jc w:val="center"/>
+        <w:rPr>
+          <w:rFonts w:ascii="Arial" w:eastAsia="Times New Roman" w:hAnsi="Arial" w:cs="Arial"/>
           <w:noProof/>
           <w:color w:val="1D1C1D"/>
         </w:rPr>
       </w:pPr>
       <w:r>
         <w:rPr>
-          <w:rFonts w:eastAsia="Times New Roman" w:cstheme="minorHAnsi"/>
+          <w:rFonts w:ascii="Arial" w:eastAsia="Times New Roman" w:hAnsi="Arial" w:cs="Arial"/>
           <w:noProof/>
           <w:color w:val="1D1C1D"/>
         </w:rPr>
         <w:drawing>
-          <wp:inline distT="0" distB="0" distL="0" distR="0" wp14:anchorId="232AD526" wp14:editId="3D3FD9D6">
-            <wp:extent cx="2838616" cy="1443404"/>
-            <wp:effectExtent l="0" t="0" r="0" b="4445"/>
+          <wp:inline distT="0" distB="0" distL="0" distR="0" wp14:anchorId="232AD526" wp14:editId="08571D9F">
+            <wp:extent cx="2877232" cy="1463040"/>
+            <wp:effectExtent l="0" t="0" r="0" b="3810"/>
             <wp:docPr id="11" name="Picture 11"/>
             <wp:cNvGraphicFramePr>
               <a:graphicFrameLocks xmlns:a="http://schemas.openxmlformats.org/drawingml/2006/main" noChangeAspect="1"/>
@@ -1964,7 +1734,7 @@
                   <pic:spPr bwMode="auto">
                     <a:xfrm>
                       <a:off x="0" y="0"/>
-                      <a:ext cx="2856043" cy="1452265"/>
+                      <a:ext cx="2877232" cy="1463040"/>
                     </a:xfrm>
                     <a:prstGeom prst="rect">
                       <a:avLst/>
@@ -1979,22 +1749,22 @@
       </w:r>
       <w:r>
         <w:rPr>
-          <w:rFonts w:eastAsia="Times New Roman" w:cstheme="minorHAnsi"/>
+          <w:rFonts w:ascii="Arial" w:eastAsia="Times New Roman" w:hAnsi="Arial" w:cs="Arial"/>
           <w:noProof/>
           <w:color w:val="1D1C1D"/>
         </w:rPr>
-        <w:t xml:space="preserve">      </w:t>
-      </w:r>
-      <w:r>
-        <w:rPr>
-          <w:rFonts w:eastAsia="Times New Roman" w:cstheme="minorHAnsi"/>
+        <w:t xml:space="preserve">   </w:t>
+      </w:r>
+      <w:r>
+        <w:rPr>
+          <w:rFonts w:ascii="Arial" w:eastAsia="Times New Roman" w:hAnsi="Arial" w:cs="Arial"/>
           <w:noProof/>
           <w:color w:val="1D1C1D"/>
         </w:rPr>
         <w:drawing>
-          <wp:inline distT="0" distB="0" distL="0" distR="0" wp14:anchorId="031D4239" wp14:editId="14823C88">
-            <wp:extent cx="2908505" cy="1478942"/>
-            <wp:effectExtent l="0" t="0" r="6350" b="6985"/>
+          <wp:inline distT="0" distB="0" distL="0" distR="0" wp14:anchorId="031D4239" wp14:editId="07DE20C6">
+            <wp:extent cx="2877232" cy="1463040"/>
+            <wp:effectExtent l="0" t="0" r="0" b="3810"/>
             <wp:docPr id="9" name="Picture 9"/>
             <wp:cNvGraphicFramePr>
               <a:graphicFrameLocks xmlns:a="http://schemas.openxmlformats.org/drawingml/2006/main" noChangeAspect="1"/>
@@ -2024,7 +1794,7 @@
                   <pic:spPr bwMode="auto">
                     <a:xfrm>
                       <a:off x="0" y="0"/>
-                      <a:ext cx="2931822" cy="1490798"/>
+                      <a:ext cx="2877232" cy="1463040"/>
                     </a:xfrm>
                     <a:prstGeom prst="rect">
                       <a:avLst/>
@@ -2042,7 +1812,7 @@
       <w:pPr>
         <w:spacing w:after="0" w:line="240" w:lineRule="auto"/>
         <w:rPr>
-          <w:rFonts w:eastAsia="Times New Roman" w:cstheme="minorHAnsi"/>
+          <w:rFonts w:ascii="Arial" w:eastAsia="Times New Roman" w:hAnsi="Arial" w:cs="Arial"/>
           <w:color w:val="1D1C1D"/>
         </w:rPr>
       </w:pPr>
@@ -2052,20 +1822,20 @@
         <w:spacing w:after="0" w:line="240" w:lineRule="auto"/>
         <w:jc w:val="center"/>
         <w:rPr>
-          <w:rFonts w:eastAsia="Times New Roman" w:cstheme="minorHAnsi"/>
-          <w:color w:val="1D1C1D"/>
-        </w:rPr>
-      </w:pPr>
-      <w:r>
-        <w:rPr>
-          <w:rFonts w:eastAsia="Times New Roman" w:cstheme="minorHAnsi"/>
+          <w:rFonts w:ascii="Arial" w:eastAsia="Times New Roman" w:hAnsi="Arial" w:cs="Arial"/>
+          <w:color w:val="1D1C1D"/>
+        </w:rPr>
+      </w:pPr>
+      <w:r>
+        <w:rPr>
+          <w:rFonts w:ascii="Arial" w:eastAsia="Times New Roman" w:hAnsi="Arial" w:cs="Arial"/>
           <w:noProof/>
           <w:color w:val="1D1C1D"/>
         </w:rPr>
         <w:drawing>
-          <wp:inline distT="0" distB="0" distL="0" distR="0" wp14:anchorId="3F5DC6BF" wp14:editId="0B9E60C9">
-            <wp:extent cx="2890915" cy="1469998"/>
-            <wp:effectExtent l="0" t="0" r="5080" b="0"/>
+          <wp:inline distT="0" distB="0" distL="0" distR="0" wp14:anchorId="3F5DC6BF" wp14:editId="1C07A8AA">
+            <wp:extent cx="2877231" cy="1463040"/>
+            <wp:effectExtent l="0" t="0" r="0" b="3810"/>
             <wp:docPr id="10" name="Picture 10"/>
             <wp:cNvGraphicFramePr>
               <a:graphicFrameLocks xmlns:a="http://schemas.openxmlformats.org/drawingml/2006/main" noChangeAspect="1"/>
@@ -2095,7 +1865,7 @@
                   <pic:spPr bwMode="auto">
                     <a:xfrm>
                       <a:off x="0" y="0"/>
-                      <a:ext cx="2937018" cy="1493441"/>
+                      <a:ext cx="2877231" cy="1463040"/>
                     </a:xfrm>
                     <a:prstGeom prst="rect">
                       <a:avLst/>
@@ -2113,33 +1883,33 @@
       <w:pPr>
         <w:spacing w:after="0" w:line="240" w:lineRule="auto"/>
         <w:rPr>
-          <w:rFonts w:eastAsia="Times New Roman" w:cstheme="minorHAnsi"/>
-          <w:color w:val="1D1C1D"/>
-        </w:rPr>
-      </w:pPr>
-    </w:p>
-    <w:p>
-      <w:pPr>
-        <w:spacing w:after="0" w:line="240" w:lineRule="auto"/>
-        <w:rPr>
-          <w:rFonts w:eastAsia="Times New Roman" w:cstheme="minorHAnsi"/>
-          <w:color w:val="1D1C1D"/>
-        </w:rPr>
-      </w:pPr>
-    </w:p>
-    <w:p>
-      <w:pPr>
-        <w:spacing w:after="0" w:line="240" w:lineRule="auto"/>
-        <w:rPr>
-          <w:rFonts w:eastAsia="Times New Roman" w:cstheme="minorHAnsi"/>
-          <w:b/>
-          <w:bCs/>
-          <w:color w:val="1D1C1D"/>
-        </w:rPr>
-      </w:pPr>
-      <w:r>
-        <w:rPr>
-          <w:rFonts w:eastAsia="Times New Roman" w:cstheme="minorHAnsi"/>
+          <w:rFonts w:ascii="Arial" w:eastAsia="Times New Roman" w:hAnsi="Arial" w:cs="Arial"/>
+          <w:color w:val="1D1C1D"/>
+        </w:rPr>
+      </w:pPr>
+    </w:p>
+    <w:p>
+      <w:pPr>
+        <w:spacing w:after="0" w:line="240" w:lineRule="auto"/>
+        <w:rPr>
+          <w:rFonts w:ascii="Arial" w:eastAsia="Times New Roman" w:hAnsi="Arial" w:cs="Arial"/>
+          <w:color w:val="1D1C1D"/>
+        </w:rPr>
+      </w:pPr>
+    </w:p>
+    <w:p>
+      <w:pPr>
+        <w:spacing w:after="0" w:line="240" w:lineRule="auto"/>
+        <w:rPr>
+          <w:rFonts w:ascii="Arial" w:eastAsia="Times New Roman" w:hAnsi="Arial" w:cs="Arial"/>
+          <w:b/>
+          <w:bCs/>
+          <w:color w:val="1D1C1D"/>
+        </w:rPr>
+      </w:pPr>
+      <w:r>
+        <w:rPr>
+          <w:rFonts w:ascii="Arial" w:eastAsia="Times New Roman" w:hAnsi="Arial" w:cs="Arial"/>
           <w:b/>
           <w:bCs/>
           <w:color w:val="1D1C1D"/>
@@ -2151,13 +1921,13 @@
       <w:pPr>
         <w:spacing w:after="0" w:line="240" w:lineRule="auto"/>
         <w:rPr>
-          <w:rFonts w:eastAsia="Times New Roman" w:cstheme="minorHAnsi"/>
-          <w:color w:val="1D1C1D"/>
-        </w:rPr>
-      </w:pPr>
-      <w:r>
-        <w:rPr>
-          <w:rFonts w:eastAsia="Times New Roman" w:cstheme="minorHAnsi"/>
+          <w:rFonts w:ascii="Arial" w:eastAsia="Times New Roman" w:hAnsi="Arial" w:cs="Arial"/>
+          <w:color w:val="1D1C1D"/>
+        </w:rPr>
+      </w:pPr>
+      <w:r>
+        <w:rPr>
+          <w:rFonts w:ascii="Arial" w:eastAsia="Times New Roman" w:hAnsi="Arial" w:cs="Arial"/>
           <w:b/>
           <w:bCs/>
           <w:color w:val="1D1C1D"/>
@@ -2166,7 +1936,7 @@
       </w:r>
       <w:r>
         <w:rPr>
-          <w:rFonts w:eastAsia="Times New Roman" w:cstheme="minorHAnsi"/>
+          <w:rFonts w:ascii="Arial" w:eastAsia="Times New Roman" w:hAnsi="Arial" w:cs="Arial"/>
           <w:color w:val="1D1C1D"/>
         </w:rPr>
         <w:t xml:space="preserve"> </w:t>
@@ -2175,7 +1945,7 @@
         <w:r>
           <w:rPr>
             <w:rStyle w:val="Hyperlink"/>
-            <w:rFonts w:eastAsia="Times New Roman" w:cstheme="minorHAnsi"/>
+            <w:rFonts w:ascii="Arial" w:eastAsia="Times New Roman" w:hAnsi="Arial" w:cs="Arial"/>
           </w:rPr>
           <w:t>https://datacatalog.cookcountyil.gov/Courts/Sentencing/tg8v-tm6u</w:t>
         </w:r>
@@ -2185,24 +1955,24 @@
       <w:pPr>
         <w:spacing w:after="0" w:line="240" w:lineRule="auto"/>
         <w:rPr>
-          <w:rFonts w:eastAsia="Times New Roman" w:cstheme="minorHAnsi"/>
-          <w:color w:val="1D1C1D"/>
-        </w:rPr>
-      </w:pPr>
-    </w:p>
-    <w:p>
-      <w:pPr>
-        <w:spacing w:after="0" w:line="240" w:lineRule="auto"/>
-        <w:rPr>
-          <w:rFonts w:eastAsia="Times New Roman" w:cstheme="minorHAnsi"/>
-          <w:b/>
-          <w:bCs/>
-          <w:color w:val="1D1C1D"/>
-        </w:rPr>
-      </w:pPr>
-      <w:r>
-        <w:rPr>
-          <w:rFonts w:eastAsia="Times New Roman" w:cstheme="minorHAnsi"/>
+          <w:rFonts w:ascii="Arial" w:eastAsia="Times New Roman" w:hAnsi="Arial" w:cs="Arial"/>
+          <w:color w:val="1D1C1D"/>
+        </w:rPr>
+      </w:pPr>
+    </w:p>
+    <w:p>
+      <w:pPr>
+        <w:spacing w:after="0" w:line="240" w:lineRule="auto"/>
+        <w:rPr>
+          <w:rFonts w:ascii="Arial" w:eastAsia="Times New Roman" w:hAnsi="Arial" w:cs="Arial"/>
+          <w:b/>
+          <w:bCs/>
+          <w:color w:val="1D1C1D"/>
+        </w:rPr>
+      </w:pPr>
+      <w:r>
+        <w:rPr>
+          <w:rFonts w:ascii="Arial" w:eastAsia="Times New Roman" w:hAnsi="Arial" w:cs="Arial"/>
           <w:b/>
           <w:bCs/>
           <w:color w:val="1D1C1D"/>
@@ -2211,7 +1981,7 @@
       </w:r>
       <w:r>
         <w:rPr>
-          <w:rFonts w:eastAsia="Times New Roman" w:cstheme="minorHAnsi"/>
+          <w:rFonts w:ascii="Arial" w:eastAsia="Times New Roman" w:hAnsi="Arial" w:cs="Arial"/>
           <w:b/>
           <w:bCs/>
           <w:color w:val="1D1C1D"/>
@@ -2220,7 +1990,7 @@
       </w:r>
       <w:r>
         <w:rPr>
-          <w:rFonts w:eastAsia="Times New Roman" w:cstheme="minorHAnsi"/>
+          <w:rFonts w:ascii="Arial" w:eastAsia="Times New Roman" w:hAnsi="Arial" w:cs="Arial"/>
           <w:b/>
           <w:bCs/>
           <w:color w:val="1D1C1D"/>
@@ -2229,7 +1999,7 @@
       </w:r>
       <w:r>
         <w:rPr>
-          <w:rFonts w:eastAsia="Times New Roman" w:cstheme="minorHAnsi"/>
+          <w:rFonts w:ascii="Arial" w:eastAsia="Times New Roman" w:hAnsi="Arial" w:cs="Arial"/>
           <w:b/>
           <w:bCs/>
           <w:color w:val="1D1C1D"/>
@@ -2238,7 +2008,7 @@
       </w:r>
       <w:r>
         <w:rPr>
-          <w:rFonts w:eastAsia="Times New Roman" w:cstheme="minorHAnsi"/>
+          <w:rFonts w:ascii="Arial" w:eastAsia="Times New Roman" w:hAnsi="Arial" w:cs="Arial"/>
           <w:b/>
           <w:bCs/>
           <w:color w:val="1D1C1D"/>
@@ -2249,17 +2019,19 @@
     <w:p>
       <w:pPr>
         <w:spacing w:after="0" w:line="240" w:lineRule="auto"/>
-        <w:rPr>
-          <w:rFonts w:eastAsia="Times New Roman" w:cstheme="minorHAnsi"/>
-          <w:color w:val="1D1C1D"/>
-        </w:rPr>
-      </w:pPr>
-      <w:r>
-        <w:rPr>
-          <w:rFonts w:eastAsia="Times New Roman" w:cstheme="minorHAnsi"/>
+        <w:jc w:val="center"/>
+        <w:rPr>
+          <w:rFonts w:ascii="Arial" w:eastAsia="Times New Roman" w:hAnsi="Arial" w:cs="Arial"/>
+          <w:color w:val="1D1C1D"/>
+        </w:rPr>
+      </w:pPr>
+      <w:r>
+        <w:rPr>
+          <w:rFonts w:ascii="Arial" w:eastAsia="Times New Roman" w:hAnsi="Arial" w:cs="Arial"/>
           <w:noProof/>
           <w:color w:val="1D1C1D"/>
         </w:rPr>
+        <w:lastRenderedPageBreak/>
         <w:drawing>
           <wp:inline distT="0" distB="0" distL="0" distR="0" wp14:anchorId="61008C22" wp14:editId="62F438F4">
             <wp:extent cx="3139025" cy="2795333"/>
@@ -2298,14 +2070,14 @@
       </w:r>
       <w:r>
         <w:rPr>
-          <w:rFonts w:eastAsia="Times New Roman" w:cstheme="minorHAnsi"/>
-          <w:color w:val="1D1C1D"/>
-        </w:rPr>
-        <w:t xml:space="preserve"> </w:t>
-      </w:r>
-      <w:r>
-        <w:rPr>
-          <w:rFonts w:eastAsia="Times New Roman" w:cstheme="minorHAnsi"/>
+          <w:rFonts w:ascii="Arial" w:eastAsia="Times New Roman" w:hAnsi="Arial" w:cs="Arial"/>
+          <w:color w:val="1D1C1D"/>
+        </w:rPr>
+        <w:tab/>
+      </w:r>
+      <w:r>
+        <w:rPr>
+          <w:rFonts w:ascii="Arial" w:eastAsia="Times New Roman" w:hAnsi="Arial" w:cs="Arial"/>
           <w:noProof/>
           <w:color w:val="1D1C1D"/>
         </w:rPr>
@@ -2351,7 +2123,7 @@
         <w:spacing w:after="0" w:line="240" w:lineRule="auto"/>
         <w:ind w:left="360"/>
         <w:rPr>
-          <w:rFonts w:eastAsia="Times New Roman" w:cstheme="minorHAnsi"/>
+          <w:rFonts w:ascii="Arial" w:eastAsia="Times New Roman" w:hAnsi="Arial" w:cs="Arial"/>
           <w:color w:val="1D1C1D"/>
         </w:rPr>
       </w:pPr>
@@ -2361,25 +2133,25 @@
         <w:spacing w:after="0" w:line="240" w:lineRule="auto"/>
         <w:ind w:left="360"/>
         <w:rPr>
-          <w:rFonts w:eastAsia="Times New Roman" w:cstheme="minorHAnsi"/>
-          <w:color w:val="1D1C1D"/>
-        </w:rPr>
-      </w:pPr>
-    </w:p>
-    <w:p>
-      <w:pPr>
-        <w:spacing w:after="0" w:line="240" w:lineRule="auto"/>
-        <w:rPr>
-          <w:rFonts w:eastAsia="Times New Roman" w:cstheme="minorHAnsi"/>
-          <w:color w:val="1D1C1D"/>
-        </w:rPr>
-      </w:pPr>
-    </w:p>
-    <w:p>
-      <w:pPr>
-        <w:spacing w:after="0" w:line="240" w:lineRule="auto"/>
-        <w:rPr>
-          <w:rFonts w:cstheme="minorHAnsi"/>
+          <w:rFonts w:ascii="Arial" w:eastAsia="Times New Roman" w:hAnsi="Arial" w:cs="Arial"/>
+          <w:color w:val="1D1C1D"/>
+        </w:rPr>
+      </w:pPr>
+    </w:p>
+    <w:p>
+      <w:pPr>
+        <w:spacing w:after="0" w:line="240" w:lineRule="auto"/>
+        <w:rPr>
+          <w:rFonts w:ascii="Arial" w:eastAsia="Times New Roman" w:hAnsi="Arial" w:cs="Arial"/>
+          <w:color w:val="1D1C1D"/>
+        </w:rPr>
+      </w:pPr>
+    </w:p>
+    <w:p>
+      <w:pPr>
+        <w:spacing w:after="0" w:line="240" w:lineRule="auto"/>
+        <w:rPr>
+          <w:rFonts w:ascii="Arial" w:hAnsi="Arial" w:cs="Arial"/>
         </w:rPr>
       </w:pPr>
     </w:p>
@@ -3438,7 +3210,7 @@
   <w:docDefaults>
     <w:rPrDefault>
       <w:rPr>
-        <w:rFonts w:asciiTheme="minorHAnsi" w:eastAsiaTheme="minorHAnsi" w:hAnsiTheme="minorHAnsi" w:cstheme="minorBidi"/>
+        <w:rFonts w:asciiTheme="minorHAnsi" w:eastAsiaTheme="minorEastAsia" w:hAnsiTheme="minorHAnsi" w:cstheme="minorBidi"/>
         <w:sz w:val="22"/>
         <w:szCs w:val="22"/>
         <w:lang w:val="en-US" w:eastAsia="en-US" w:bidi="ar-SA"/>
@@ -3831,6 +3603,214 @@
   <w:style w:type="paragraph" w:default="1" w:styleId="Normal">
     <w:name w:val="Normal"/>
     <w:qFormat/>
+    <w:rsid w:val="00CF6FF1"/>
+  </w:style>
+  <w:style w:type="paragraph" w:styleId="Heading1">
+    <w:name w:val="heading 1"/>
+    <w:basedOn w:val="Normal"/>
+    <w:next w:val="Normal"/>
+    <w:link w:val="Heading1Char"/>
+    <w:uiPriority w:val="9"/>
+    <w:qFormat/>
+    <w:rsid w:val="00CF6FF1"/>
+    <w:pPr>
+      <w:keepNext/>
+      <w:keepLines/>
+      <w:spacing w:before="320" w:after="0" w:line="240" w:lineRule="auto"/>
+      <w:outlineLvl w:val="0"/>
+    </w:pPr>
+    <w:rPr>
+      <w:rFonts w:asciiTheme="majorHAnsi" w:eastAsiaTheme="majorEastAsia" w:hAnsiTheme="majorHAnsi" w:cstheme="majorBidi"/>
+      <w:color w:val="2F5496" w:themeColor="accent1" w:themeShade="BF"/>
+      <w:sz w:val="30"/>
+      <w:szCs w:val="30"/>
+    </w:rPr>
+  </w:style>
+  <w:style w:type="paragraph" w:styleId="Heading2">
+    <w:name w:val="heading 2"/>
+    <w:basedOn w:val="Normal"/>
+    <w:next w:val="Normal"/>
+    <w:link w:val="Heading2Char"/>
+    <w:uiPriority w:val="9"/>
+    <w:semiHidden/>
+    <w:unhideWhenUsed/>
+    <w:qFormat/>
+    <w:rsid w:val="00CF6FF1"/>
+    <w:pPr>
+      <w:keepNext/>
+      <w:keepLines/>
+      <w:spacing w:before="40" w:after="0" w:line="240" w:lineRule="auto"/>
+      <w:outlineLvl w:val="1"/>
+    </w:pPr>
+    <w:rPr>
+      <w:rFonts w:asciiTheme="majorHAnsi" w:eastAsiaTheme="majorEastAsia" w:hAnsiTheme="majorHAnsi" w:cstheme="majorBidi"/>
+      <w:color w:val="C45911" w:themeColor="accent2" w:themeShade="BF"/>
+      <w:sz w:val="28"/>
+      <w:szCs w:val="28"/>
+    </w:rPr>
+  </w:style>
+  <w:style w:type="paragraph" w:styleId="Heading3">
+    <w:name w:val="heading 3"/>
+    <w:basedOn w:val="Normal"/>
+    <w:next w:val="Normal"/>
+    <w:link w:val="Heading3Char"/>
+    <w:uiPriority w:val="9"/>
+    <w:semiHidden/>
+    <w:unhideWhenUsed/>
+    <w:qFormat/>
+    <w:rsid w:val="00CF6FF1"/>
+    <w:pPr>
+      <w:keepNext/>
+      <w:keepLines/>
+      <w:spacing w:before="40" w:after="0" w:line="240" w:lineRule="auto"/>
+      <w:outlineLvl w:val="2"/>
+    </w:pPr>
+    <w:rPr>
+      <w:rFonts w:asciiTheme="majorHAnsi" w:eastAsiaTheme="majorEastAsia" w:hAnsiTheme="majorHAnsi" w:cstheme="majorBidi"/>
+      <w:color w:val="538135" w:themeColor="accent6" w:themeShade="BF"/>
+      <w:sz w:val="26"/>
+      <w:szCs w:val="26"/>
+    </w:rPr>
+  </w:style>
+  <w:style w:type="paragraph" w:styleId="Heading4">
+    <w:name w:val="heading 4"/>
+    <w:basedOn w:val="Normal"/>
+    <w:next w:val="Normal"/>
+    <w:link w:val="Heading4Char"/>
+    <w:uiPriority w:val="9"/>
+    <w:semiHidden/>
+    <w:unhideWhenUsed/>
+    <w:qFormat/>
+    <w:rsid w:val="00CF6FF1"/>
+    <w:pPr>
+      <w:keepNext/>
+      <w:keepLines/>
+      <w:spacing w:before="40" w:after="0"/>
+      <w:outlineLvl w:val="3"/>
+    </w:pPr>
+    <w:rPr>
+      <w:rFonts w:asciiTheme="majorHAnsi" w:eastAsiaTheme="majorEastAsia" w:hAnsiTheme="majorHAnsi" w:cstheme="majorBidi"/>
+      <w:i/>
+      <w:iCs/>
+      <w:color w:val="2E74B5" w:themeColor="accent5" w:themeShade="BF"/>
+      <w:sz w:val="25"/>
+      <w:szCs w:val="25"/>
+    </w:rPr>
+  </w:style>
+  <w:style w:type="paragraph" w:styleId="Heading5">
+    <w:name w:val="heading 5"/>
+    <w:basedOn w:val="Normal"/>
+    <w:next w:val="Normal"/>
+    <w:link w:val="Heading5Char"/>
+    <w:uiPriority w:val="9"/>
+    <w:semiHidden/>
+    <w:unhideWhenUsed/>
+    <w:qFormat/>
+    <w:rsid w:val="00CF6FF1"/>
+    <w:pPr>
+      <w:keepNext/>
+      <w:keepLines/>
+      <w:spacing w:before="40" w:after="0"/>
+      <w:outlineLvl w:val="4"/>
+    </w:pPr>
+    <w:rPr>
+      <w:rFonts w:asciiTheme="majorHAnsi" w:eastAsiaTheme="majorEastAsia" w:hAnsiTheme="majorHAnsi" w:cstheme="majorBidi"/>
+      <w:i/>
+      <w:iCs/>
+      <w:color w:val="833C0B" w:themeColor="accent2" w:themeShade="80"/>
+      <w:sz w:val="24"/>
+      <w:szCs w:val="24"/>
+    </w:rPr>
+  </w:style>
+  <w:style w:type="paragraph" w:styleId="Heading6">
+    <w:name w:val="heading 6"/>
+    <w:basedOn w:val="Normal"/>
+    <w:next w:val="Normal"/>
+    <w:link w:val="Heading6Char"/>
+    <w:uiPriority w:val="9"/>
+    <w:semiHidden/>
+    <w:unhideWhenUsed/>
+    <w:qFormat/>
+    <w:rsid w:val="00CF6FF1"/>
+    <w:pPr>
+      <w:keepNext/>
+      <w:keepLines/>
+      <w:spacing w:before="40" w:after="0"/>
+      <w:outlineLvl w:val="5"/>
+    </w:pPr>
+    <w:rPr>
+      <w:rFonts w:asciiTheme="majorHAnsi" w:eastAsiaTheme="majorEastAsia" w:hAnsiTheme="majorHAnsi" w:cstheme="majorBidi"/>
+      <w:i/>
+      <w:iCs/>
+      <w:color w:val="385623" w:themeColor="accent6" w:themeShade="80"/>
+      <w:sz w:val="23"/>
+      <w:szCs w:val="23"/>
+    </w:rPr>
+  </w:style>
+  <w:style w:type="paragraph" w:styleId="Heading7">
+    <w:name w:val="heading 7"/>
+    <w:basedOn w:val="Normal"/>
+    <w:next w:val="Normal"/>
+    <w:link w:val="Heading7Char"/>
+    <w:uiPriority w:val="9"/>
+    <w:semiHidden/>
+    <w:unhideWhenUsed/>
+    <w:qFormat/>
+    <w:rsid w:val="00CF6FF1"/>
+    <w:pPr>
+      <w:keepNext/>
+      <w:keepLines/>
+      <w:spacing w:before="40" w:after="0"/>
+      <w:outlineLvl w:val="6"/>
+    </w:pPr>
+    <w:rPr>
+      <w:rFonts w:asciiTheme="majorHAnsi" w:eastAsiaTheme="majorEastAsia" w:hAnsiTheme="majorHAnsi" w:cstheme="majorBidi"/>
+      <w:color w:val="1F3864" w:themeColor="accent1" w:themeShade="80"/>
+    </w:rPr>
+  </w:style>
+  <w:style w:type="paragraph" w:styleId="Heading8">
+    <w:name w:val="heading 8"/>
+    <w:basedOn w:val="Normal"/>
+    <w:next w:val="Normal"/>
+    <w:link w:val="Heading8Char"/>
+    <w:uiPriority w:val="9"/>
+    <w:semiHidden/>
+    <w:unhideWhenUsed/>
+    <w:qFormat/>
+    <w:rsid w:val="00CF6FF1"/>
+    <w:pPr>
+      <w:keepNext/>
+      <w:keepLines/>
+      <w:spacing w:before="40" w:after="0"/>
+      <w:outlineLvl w:val="7"/>
+    </w:pPr>
+    <w:rPr>
+      <w:rFonts w:asciiTheme="majorHAnsi" w:eastAsiaTheme="majorEastAsia" w:hAnsiTheme="majorHAnsi" w:cstheme="majorBidi"/>
+      <w:color w:val="833C0B" w:themeColor="accent2" w:themeShade="80"/>
+      <w:sz w:val="21"/>
+      <w:szCs w:val="21"/>
+    </w:rPr>
+  </w:style>
+  <w:style w:type="paragraph" w:styleId="Heading9">
+    <w:name w:val="heading 9"/>
+    <w:basedOn w:val="Normal"/>
+    <w:next w:val="Normal"/>
+    <w:link w:val="Heading9Char"/>
+    <w:uiPriority w:val="9"/>
+    <w:semiHidden/>
+    <w:unhideWhenUsed/>
+    <w:qFormat/>
+    <w:rsid w:val="00CF6FF1"/>
+    <w:pPr>
+      <w:keepNext/>
+      <w:keepLines/>
+      <w:spacing w:before="40" w:after="0"/>
+      <w:outlineLvl w:val="8"/>
+    </w:pPr>
+    <w:rPr>
+      <w:rFonts w:asciiTheme="majorHAnsi" w:eastAsiaTheme="majorEastAsia" w:hAnsiTheme="majorHAnsi" w:cstheme="majorBidi"/>
+      <w:color w:val="385623" w:themeColor="accent6" w:themeShade="80"/>
+    </w:rPr>
   </w:style>
   <w:style w:type="character" w:default="1" w:styleId="DefaultParagraphFont">
     <w:name w:val="Default Paragraph Font"/>
@@ -3898,6 +3878,386 @@
       <w:shd w:val="clear" w:color="auto" w:fill="E1DFDD"/>
     </w:rPr>
   </w:style>
+  <w:style w:type="paragraph" w:styleId="Title">
+    <w:name w:val="Title"/>
+    <w:basedOn w:val="Normal"/>
+    <w:next w:val="Normal"/>
+    <w:link w:val="TitleChar"/>
+    <w:uiPriority w:val="10"/>
+    <w:qFormat/>
+    <w:rsid w:val="00CF6FF1"/>
+    <w:pPr>
+      <w:spacing w:after="0" w:line="240" w:lineRule="auto"/>
+      <w:contextualSpacing/>
+    </w:pPr>
+    <w:rPr>
+      <w:rFonts w:asciiTheme="majorHAnsi" w:eastAsiaTheme="majorEastAsia" w:hAnsiTheme="majorHAnsi" w:cstheme="majorBidi"/>
+      <w:color w:val="2F5496" w:themeColor="accent1" w:themeShade="BF"/>
+      <w:spacing w:val="-10"/>
+      <w:sz w:val="52"/>
+      <w:szCs w:val="52"/>
+    </w:rPr>
+  </w:style>
+  <w:style w:type="character" w:customStyle="1" w:styleId="TitleChar">
+    <w:name w:val="Title Char"/>
+    <w:basedOn w:val="DefaultParagraphFont"/>
+    <w:link w:val="Title"/>
+    <w:uiPriority w:val="10"/>
+    <w:rsid w:val="00CF6FF1"/>
+    <w:rPr>
+      <w:rFonts w:asciiTheme="majorHAnsi" w:eastAsiaTheme="majorEastAsia" w:hAnsiTheme="majorHAnsi" w:cstheme="majorBidi"/>
+      <w:color w:val="2F5496" w:themeColor="accent1" w:themeShade="BF"/>
+      <w:spacing w:val="-10"/>
+      <w:sz w:val="52"/>
+      <w:szCs w:val="52"/>
+    </w:rPr>
+  </w:style>
+  <w:style w:type="character" w:customStyle="1" w:styleId="Heading1Char">
+    <w:name w:val="Heading 1 Char"/>
+    <w:basedOn w:val="DefaultParagraphFont"/>
+    <w:link w:val="Heading1"/>
+    <w:uiPriority w:val="9"/>
+    <w:rsid w:val="00CF6FF1"/>
+    <w:rPr>
+      <w:rFonts w:asciiTheme="majorHAnsi" w:eastAsiaTheme="majorEastAsia" w:hAnsiTheme="majorHAnsi" w:cstheme="majorBidi"/>
+      <w:color w:val="2F5496" w:themeColor="accent1" w:themeShade="BF"/>
+      <w:sz w:val="30"/>
+      <w:szCs w:val="30"/>
+    </w:rPr>
+  </w:style>
+  <w:style w:type="character" w:customStyle="1" w:styleId="Heading2Char">
+    <w:name w:val="Heading 2 Char"/>
+    <w:basedOn w:val="DefaultParagraphFont"/>
+    <w:link w:val="Heading2"/>
+    <w:uiPriority w:val="9"/>
+    <w:semiHidden/>
+    <w:rsid w:val="00CF6FF1"/>
+    <w:rPr>
+      <w:rFonts w:asciiTheme="majorHAnsi" w:eastAsiaTheme="majorEastAsia" w:hAnsiTheme="majorHAnsi" w:cstheme="majorBidi"/>
+      <w:color w:val="C45911" w:themeColor="accent2" w:themeShade="BF"/>
+      <w:sz w:val="28"/>
+      <w:szCs w:val="28"/>
+    </w:rPr>
+  </w:style>
+  <w:style w:type="character" w:customStyle="1" w:styleId="Heading3Char">
+    <w:name w:val="Heading 3 Char"/>
+    <w:basedOn w:val="DefaultParagraphFont"/>
+    <w:link w:val="Heading3"/>
+    <w:uiPriority w:val="9"/>
+    <w:semiHidden/>
+    <w:rsid w:val="00CF6FF1"/>
+    <w:rPr>
+      <w:rFonts w:asciiTheme="majorHAnsi" w:eastAsiaTheme="majorEastAsia" w:hAnsiTheme="majorHAnsi" w:cstheme="majorBidi"/>
+      <w:color w:val="538135" w:themeColor="accent6" w:themeShade="BF"/>
+      <w:sz w:val="26"/>
+      <w:szCs w:val="26"/>
+    </w:rPr>
+  </w:style>
+  <w:style w:type="character" w:customStyle="1" w:styleId="Heading4Char">
+    <w:name w:val="Heading 4 Char"/>
+    <w:basedOn w:val="DefaultParagraphFont"/>
+    <w:link w:val="Heading4"/>
+    <w:uiPriority w:val="9"/>
+    <w:semiHidden/>
+    <w:rsid w:val="00CF6FF1"/>
+    <w:rPr>
+      <w:rFonts w:asciiTheme="majorHAnsi" w:eastAsiaTheme="majorEastAsia" w:hAnsiTheme="majorHAnsi" w:cstheme="majorBidi"/>
+      <w:i/>
+      <w:iCs/>
+      <w:color w:val="2E74B5" w:themeColor="accent5" w:themeShade="BF"/>
+      <w:sz w:val="25"/>
+      <w:szCs w:val="25"/>
+    </w:rPr>
+  </w:style>
+  <w:style w:type="character" w:customStyle="1" w:styleId="Heading5Char">
+    <w:name w:val="Heading 5 Char"/>
+    <w:basedOn w:val="DefaultParagraphFont"/>
+    <w:link w:val="Heading5"/>
+    <w:uiPriority w:val="9"/>
+    <w:semiHidden/>
+    <w:rsid w:val="00CF6FF1"/>
+    <w:rPr>
+      <w:rFonts w:asciiTheme="majorHAnsi" w:eastAsiaTheme="majorEastAsia" w:hAnsiTheme="majorHAnsi" w:cstheme="majorBidi"/>
+      <w:i/>
+      <w:iCs/>
+      <w:color w:val="833C0B" w:themeColor="accent2" w:themeShade="80"/>
+      <w:sz w:val="24"/>
+      <w:szCs w:val="24"/>
+    </w:rPr>
+  </w:style>
+  <w:style w:type="character" w:customStyle="1" w:styleId="Heading6Char">
+    <w:name w:val="Heading 6 Char"/>
+    <w:basedOn w:val="DefaultParagraphFont"/>
+    <w:link w:val="Heading6"/>
+    <w:uiPriority w:val="9"/>
+    <w:semiHidden/>
+    <w:rsid w:val="00CF6FF1"/>
+    <w:rPr>
+      <w:rFonts w:asciiTheme="majorHAnsi" w:eastAsiaTheme="majorEastAsia" w:hAnsiTheme="majorHAnsi" w:cstheme="majorBidi"/>
+      <w:i/>
+      <w:iCs/>
+      <w:color w:val="385623" w:themeColor="accent6" w:themeShade="80"/>
+      <w:sz w:val="23"/>
+      <w:szCs w:val="23"/>
+    </w:rPr>
+  </w:style>
+  <w:style w:type="character" w:customStyle="1" w:styleId="Heading7Char">
+    <w:name w:val="Heading 7 Char"/>
+    <w:basedOn w:val="DefaultParagraphFont"/>
+    <w:link w:val="Heading7"/>
+    <w:uiPriority w:val="9"/>
+    <w:semiHidden/>
+    <w:rsid w:val="00CF6FF1"/>
+    <w:rPr>
+      <w:rFonts w:asciiTheme="majorHAnsi" w:eastAsiaTheme="majorEastAsia" w:hAnsiTheme="majorHAnsi" w:cstheme="majorBidi"/>
+      <w:color w:val="1F3864" w:themeColor="accent1" w:themeShade="80"/>
+    </w:rPr>
+  </w:style>
+  <w:style w:type="character" w:customStyle="1" w:styleId="Heading8Char">
+    <w:name w:val="Heading 8 Char"/>
+    <w:basedOn w:val="DefaultParagraphFont"/>
+    <w:link w:val="Heading8"/>
+    <w:uiPriority w:val="9"/>
+    <w:semiHidden/>
+    <w:rsid w:val="00CF6FF1"/>
+    <w:rPr>
+      <w:rFonts w:asciiTheme="majorHAnsi" w:eastAsiaTheme="majorEastAsia" w:hAnsiTheme="majorHAnsi" w:cstheme="majorBidi"/>
+      <w:color w:val="833C0B" w:themeColor="accent2" w:themeShade="80"/>
+      <w:sz w:val="21"/>
+      <w:szCs w:val="21"/>
+    </w:rPr>
+  </w:style>
+  <w:style w:type="character" w:customStyle="1" w:styleId="Heading9Char">
+    <w:name w:val="Heading 9 Char"/>
+    <w:basedOn w:val="DefaultParagraphFont"/>
+    <w:link w:val="Heading9"/>
+    <w:uiPriority w:val="9"/>
+    <w:semiHidden/>
+    <w:rsid w:val="00CF6FF1"/>
+    <w:rPr>
+      <w:rFonts w:asciiTheme="majorHAnsi" w:eastAsiaTheme="majorEastAsia" w:hAnsiTheme="majorHAnsi" w:cstheme="majorBidi"/>
+      <w:color w:val="385623" w:themeColor="accent6" w:themeShade="80"/>
+    </w:rPr>
+  </w:style>
+  <w:style w:type="paragraph" w:styleId="Caption">
+    <w:name w:val="caption"/>
+    <w:basedOn w:val="Normal"/>
+    <w:next w:val="Normal"/>
+    <w:uiPriority w:val="35"/>
+    <w:semiHidden/>
+    <w:unhideWhenUsed/>
+    <w:qFormat/>
+    <w:rsid w:val="00CF6FF1"/>
+    <w:pPr>
+      <w:spacing w:line="240" w:lineRule="auto"/>
+    </w:pPr>
+    <w:rPr>
+      <w:b/>
+      <w:bCs/>
+      <w:smallCaps/>
+      <w:color w:val="4472C4" w:themeColor="accent1"/>
+      <w:spacing w:val="6"/>
+    </w:rPr>
+  </w:style>
+  <w:style w:type="paragraph" w:styleId="Subtitle">
+    <w:name w:val="Subtitle"/>
+    <w:basedOn w:val="Normal"/>
+    <w:next w:val="Normal"/>
+    <w:link w:val="SubtitleChar"/>
+    <w:uiPriority w:val="11"/>
+    <w:qFormat/>
+    <w:rsid w:val="00CF6FF1"/>
+    <w:pPr>
+      <w:numPr>
+        <w:ilvl w:val="1"/>
+      </w:numPr>
+      <w:spacing w:line="240" w:lineRule="auto"/>
+    </w:pPr>
+    <w:rPr>
+      <w:rFonts w:asciiTheme="majorHAnsi" w:eastAsiaTheme="majorEastAsia" w:hAnsiTheme="majorHAnsi" w:cstheme="majorBidi"/>
+    </w:rPr>
+  </w:style>
+  <w:style w:type="character" w:customStyle="1" w:styleId="SubtitleChar">
+    <w:name w:val="Subtitle Char"/>
+    <w:basedOn w:val="DefaultParagraphFont"/>
+    <w:link w:val="Subtitle"/>
+    <w:uiPriority w:val="11"/>
+    <w:rsid w:val="00CF6FF1"/>
+    <w:rPr>
+      <w:rFonts w:asciiTheme="majorHAnsi" w:eastAsiaTheme="majorEastAsia" w:hAnsiTheme="majorHAnsi" w:cstheme="majorBidi"/>
+    </w:rPr>
+  </w:style>
+  <w:style w:type="character" w:styleId="Strong">
+    <w:name w:val="Strong"/>
+    <w:basedOn w:val="DefaultParagraphFont"/>
+    <w:uiPriority w:val="22"/>
+    <w:qFormat/>
+    <w:rsid w:val="00CF6FF1"/>
+    <w:rPr>
+      <w:b/>
+      <w:bCs/>
+    </w:rPr>
+  </w:style>
+  <w:style w:type="character" w:styleId="Emphasis">
+    <w:name w:val="Emphasis"/>
+    <w:basedOn w:val="DefaultParagraphFont"/>
+    <w:uiPriority w:val="20"/>
+    <w:qFormat/>
+    <w:rsid w:val="00CF6FF1"/>
+    <w:rPr>
+      <w:i/>
+      <w:iCs/>
+    </w:rPr>
+  </w:style>
+  <w:style w:type="paragraph" w:styleId="NoSpacing">
+    <w:name w:val="No Spacing"/>
+    <w:uiPriority w:val="1"/>
+    <w:qFormat/>
+    <w:rsid w:val="00CF6FF1"/>
+    <w:pPr>
+      <w:spacing w:after="0" w:line="240" w:lineRule="auto"/>
+    </w:pPr>
+  </w:style>
+  <w:style w:type="paragraph" w:styleId="Quote">
+    <w:name w:val="Quote"/>
+    <w:basedOn w:val="Normal"/>
+    <w:next w:val="Normal"/>
+    <w:link w:val="QuoteChar"/>
+    <w:uiPriority w:val="29"/>
+    <w:qFormat/>
+    <w:rsid w:val="00CF6FF1"/>
+    <w:pPr>
+      <w:spacing w:before="120"/>
+      <w:ind w:left="720" w:right="720"/>
+      <w:jc w:val="center"/>
+    </w:pPr>
+    <w:rPr>
+      <w:i/>
+      <w:iCs/>
+    </w:rPr>
+  </w:style>
+  <w:style w:type="character" w:customStyle="1" w:styleId="QuoteChar">
+    <w:name w:val="Quote Char"/>
+    <w:basedOn w:val="DefaultParagraphFont"/>
+    <w:link w:val="Quote"/>
+    <w:uiPriority w:val="29"/>
+    <w:rsid w:val="00CF6FF1"/>
+    <w:rPr>
+      <w:i/>
+      <w:iCs/>
+    </w:rPr>
+  </w:style>
+  <w:style w:type="paragraph" w:styleId="IntenseQuote">
+    <w:name w:val="Intense Quote"/>
+    <w:basedOn w:val="Normal"/>
+    <w:next w:val="Normal"/>
+    <w:link w:val="IntenseQuoteChar"/>
+    <w:uiPriority w:val="30"/>
+    <w:qFormat/>
+    <w:rsid w:val="00CF6FF1"/>
+    <w:pPr>
+      <w:spacing w:before="120" w:line="300" w:lineRule="auto"/>
+      <w:ind w:left="576" w:right="576"/>
+      <w:jc w:val="center"/>
+    </w:pPr>
+    <w:rPr>
+      <w:rFonts w:asciiTheme="majorHAnsi" w:eastAsiaTheme="majorEastAsia" w:hAnsiTheme="majorHAnsi" w:cstheme="majorBidi"/>
+      <w:color w:val="4472C4" w:themeColor="accent1"/>
+      <w:sz w:val="24"/>
+      <w:szCs w:val="24"/>
+    </w:rPr>
+  </w:style>
+  <w:style w:type="character" w:customStyle="1" w:styleId="IntenseQuoteChar">
+    <w:name w:val="Intense Quote Char"/>
+    <w:basedOn w:val="DefaultParagraphFont"/>
+    <w:link w:val="IntenseQuote"/>
+    <w:uiPriority w:val="30"/>
+    <w:rsid w:val="00CF6FF1"/>
+    <w:rPr>
+      <w:rFonts w:asciiTheme="majorHAnsi" w:eastAsiaTheme="majorEastAsia" w:hAnsiTheme="majorHAnsi" w:cstheme="majorBidi"/>
+      <w:color w:val="4472C4" w:themeColor="accent1"/>
+      <w:sz w:val="24"/>
+      <w:szCs w:val="24"/>
+    </w:rPr>
+  </w:style>
+  <w:style w:type="character" w:styleId="SubtleEmphasis">
+    <w:name w:val="Subtle Emphasis"/>
+    <w:basedOn w:val="DefaultParagraphFont"/>
+    <w:uiPriority w:val="19"/>
+    <w:qFormat/>
+    <w:rsid w:val="00CF6FF1"/>
+    <w:rPr>
+      <w:i/>
+      <w:iCs/>
+      <w:color w:val="404040" w:themeColor="text1" w:themeTint="BF"/>
+    </w:rPr>
+  </w:style>
+  <w:style w:type="character" w:styleId="IntenseEmphasis">
+    <w:name w:val="Intense Emphasis"/>
+    <w:basedOn w:val="DefaultParagraphFont"/>
+    <w:uiPriority w:val="21"/>
+    <w:qFormat/>
+    <w:rsid w:val="00CF6FF1"/>
+    <w:rPr>
+      <w:b w:val="0"/>
+      <w:bCs w:val="0"/>
+      <w:i/>
+      <w:iCs/>
+      <w:color w:val="4472C4" w:themeColor="accent1"/>
+    </w:rPr>
+  </w:style>
+  <w:style w:type="character" w:styleId="SubtleReference">
+    <w:name w:val="Subtle Reference"/>
+    <w:basedOn w:val="DefaultParagraphFont"/>
+    <w:uiPriority w:val="31"/>
+    <w:qFormat/>
+    <w:rsid w:val="00CF6FF1"/>
+    <w:rPr>
+      <w:smallCaps/>
+      <w:color w:val="404040" w:themeColor="text1" w:themeTint="BF"/>
+      <w:u w:val="single" w:color="7F7F7F" w:themeColor="text1" w:themeTint="80"/>
+    </w:rPr>
+  </w:style>
+  <w:style w:type="character" w:styleId="IntenseReference">
+    <w:name w:val="Intense Reference"/>
+    <w:basedOn w:val="DefaultParagraphFont"/>
+    <w:uiPriority w:val="32"/>
+    <w:qFormat/>
+    <w:rsid w:val="00CF6FF1"/>
+    <w:rPr>
+      <w:b/>
+      <w:bCs/>
+      <w:smallCaps/>
+      <w:color w:val="4472C4" w:themeColor="accent1"/>
+      <w:spacing w:val="5"/>
+      <w:u w:val="single"/>
+    </w:rPr>
+  </w:style>
+  <w:style w:type="character" w:styleId="BookTitle">
+    <w:name w:val="Book Title"/>
+    <w:basedOn w:val="DefaultParagraphFont"/>
+    <w:uiPriority w:val="33"/>
+    <w:qFormat/>
+    <w:rsid w:val="00CF6FF1"/>
+    <w:rPr>
+      <w:b/>
+      <w:bCs/>
+      <w:smallCaps/>
+    </w:rPr>
+  </w:style>
+  <w:style w:type="paragraph" w:styleId="TOCHeading">
+    <w:name w:val="TOC Heading"/>
+    <w:basedOn w:val="Heading1"/>
+    <w:next w:val="Normal"/>
+    <w:uiPriority w:val="39"/>
+    <w:semiHidden/>
+    <w:unhideWhenUsed/>
+    <w:qFormat/>
+    <w:rsid w:val="00CF6FF1"/>
+    <w:pPr>
+      <w:outlineLvl w:val="9"/>
+    </w:pPr>
+  </w:style>
 </w:styles>
 </file>
 
@@ -3942,13 +4302,13 @@
         <a:srgbClr val="954F72"/>
       </a:folHlink>
     </a:clrScheme>
-    <a:fontScheme name="Office">
+    <a:fontScheme name="Times New Roman-Arial">
       <a:majorFont>
-        <a:latin typeface="Calibri Light" panose="020F0302020204030204"/>
+        <a:latin typeface="Times New Roman" panose="02020603050405020304"/>
         <a:ea typeface=""/>
         <a:cs typeface=""/>
-        <a:font script="Jpan" typeface="ＭＳ ゴシック"/>
-        <a:font script="Hang" typeface="맑은 고딕"/>
+        <a:font script="Jpan" typeface="ＭＳ Ｐ明朝"/>
+        <a:font script="Hang" typeface="바탕"/>
         <a:font script="Hans" typeface="宋体"/>
         <a:font script="Hant" typeface="新細明體"/>
         <a:font script="Arab" typeface="Times New Roman"/>
@@ -3979,13 +4339,13 @@
         <a:font script="Geor" typeface="Sylfaen"/>
       </a:majorFont>
       <a:minorFont>
-        <a:latin typeface="Calibri" panose="020F0502020204030204"/>
+        <a:latin typeface="Arial" panose="020B0604020202020204"/>
         <a:ea typeface=""/>
         <a:cs typeface=""/>
-        <a:font script="Jpan" typeface="ＭＳ 明朝"/>
-        <a:font script="Hang" typeface="맑은 고딕"/>
-        <a:font script="Hans" typeface="宋体"/>
-        <a:font script="Hant" typeface="新細明體"/>
+        <a:font script="Jpan" typeface="ＭＳ Ｐゴシック"/>
+        <a:font script="Hang" typeface="돋움"/>
+        <a:font script="Hans" typeface="黑体"/>
+        <a:font script="Hant" typeface="微軟正黑體"/>
         <a:font script="Arab" typeface="Arial"/>
         <a:font script="Hebr" typeface="Arial"/>
         <a:font script="Thai" typeface="Cordia New"/>

</xml_diff>